<commit_message>
python code for QR fact.
a testing python code for QR factorization is been added for initial phase testing, later this will be interwined with hadoop commands.
</commit_message>
<xml_diff>
--- a/Review_2.docx
+++ b/Review_2.docx
@@ -1,6 +1,6 @@
 
 <file path=word/document.xml><?xml version="1.0" encoding="utf-8"?>
-<w:document xmlns:wpc="http://schemas.microsoft.com/office/word/2010/wordprocessingCanvas" xmlns:mc="http://schemas.openxmlformats.org/markup-compatibility/2006" xmlns:o="urn:schemas-microsoft-com:office:office" xmlns:r="http://schemas.openxmlformats.org/officeDocument/2006/relationships" xmlns:m="http://schemas.openxmlformats.org/officeDocument/2006/math" xmlns:v="urn:schemas-microsoft-com:vml" xmlns:wp14="http://schemas.microsoft.com/office/word/2010/wordprocessingDrawing" xmlns:wp="http://schemas.openxmlformats.org/drawingml/2006/wordprocessingDrawing" xmlns:w="http://schemas.openxmlformats.org/wordprocessingml/2006/main" xmlns:w14="http://schemas.microsoft.com/office/word/2010/wordml" xmlns:w10="urn:schemas-microsoft-com:office:word" xmlns:w15="http://schemas.microsoft.com/office/word/2012/wordml" xmlns:wpg="http://schemas.microsoft.com/office/word/2010/wordprocessingGroup" xmlns:wpi="http://schemas.microsoft.com/office/word/2010/wordprocessingInk" xmlns:wne="http://schemas.microsoft.com/office/word/2006/wordml" xmlns:wps="http://schemas.microsoft.com/office/word/2010/wordprocessingShape" xmlns:wpsCustomData="http://www.wps.cn/officeDocument/2013/wpsCustomData" mc:Ignorable="w14 w15 wp14">
+<w:document xmlns:ve="http://schemas.openxmlformats.org/markup-compatibility/2006" xmlns:o="urn:schemas-microsoft-com:office:office" xmlns:r="http://schemas.openxmlformats.org/officeDocument/2006/relationships" xmlns:m="http://schemas.openxmlformats.org/officeDocument/2006/math" xmlns:v="urn:schemas-microsoft-com:vml" xmlns:wp="http://schemas.openxmlformats.org/drawingml/2006/wordprocessingDrawing" xmlns:w10="urn:schemas-microsoft-com:office:word" xmlns:w="http://schemas.openxmlformats.org/wordprocessingml/2006/main" xmlns:wne="http://schemas.microsoft.com/office/word/2006/wordml">
   <w:body>
     <w:p>
       <w:pPr>
@@ -217,7 +217,15 @@
           <w:b/>
           <w:sz w:val="28"/>
         </w:rPr>
-        <w:t>PROJECT DETAILS</w:t>
+        <w:t xml:space="preserve">PROJECT </w:t>
+      </w:r>
+      <w:r>
+        <w:rPr>
+          <w:rFonts w:ascii="Times New Roman" w:hAnsi="Times New Roman" w:cs="Times New Roman"/>
+          <w:b/>
+          <w:sz w:val="28"/>
+        </w:rPr>
+        <w:t>DETAILS</w:t>
       </w:r>
     </w:p>
     <w:p>
@@ -258,55 +266,64 @@
           <w:rFonts w:ascii="Times New Roman" w:hAnsi="Times New Roman" w:cs="Times New Roman"/>
           <w:sz w:val="28"/>
         </w:rPr>
-        <w:t>A new algorithm is presented to provide an efficient solution to most of the square problems, in which the linear mechanism's multiplication of matrix is ​​two small dimensions Matroso's CraneCare product. The solution algorithm is based on the QR terminology of the small dimension matrix. Full load equilibrium is achieved by absorbing the property of 'Crookcrake' property, and the communication needs can be reduced by using the binary exchange algorithm for matrix transposition. Parallel algorithms are presented, and timing results are shown on test runs on the Intel i860 computer.</w:t>
-      </w:r>
-    </w:p>
-    <w:p>
-      <w:pPr>
-        <w:rPr>
-          <w:rFonts w:ascii="Times New Roman" w:hAnsi="Times New Roman" w:cs="Times New Roman"/>
-          <w:b/>
-          <w:sz w:val="28"/>
-        </w:rPr>
-      </w:pPr>
-      <w:r>
-        <w:rPr>
-          <w:rFonts w:ascii="Times New Roman" w:hAnsi="Times New Roman" w:cs="Times New Roman"/>
-          <w:b/>
-          <w:sz w:val="28"/>
-        </w:rPr>
+        <w:t xml:space="preserve">A new algorithm is presented to provide an efficient solution to most of the square problems, in which the linear mechanism's multiplication of matrix is ​​two small dimensions Matroso's CraneCare product. The solution algorithm is based </w:t>
+      </w:r>
+      <w:r>
+        <w:rPr>
+          <w:rFonts w:ascii="Times New Roman" w:hAnsi="Times New Roman" w:cs="Times New Roman"/>
+          <w:sz w:val="28"/>
+        </w:rPr>
+        <w:t xml:space="preserve">on the QR terminology of the small dimension matrix. Full load equilibrium is achieved by absorbing the property of 'Crookcrake' property, and the communication needs can be reduced by using the binary exchange algorithm for matrix transposition. Parallel </w:t>
+      </w:r>
+      <w:r>
+        <w:rPr>
+          <w:rFonts w:ascii="Times New Roman" w:hAnsi="Times New Roman" w:cs="Times New Roman"/>
+          <w:sz w:val="28"/>
+        </w:rPr>
+        <w:t>algorithms are presented, and timing results are shown on test runs on the Intel i860 computer.</w:t>
+      </w:r>
+    </w:p>
+    <w:p>
+      <w:pPr>
+        <w:rPr>
+          <w:rFonts w:ascii="Times New Roman" w:hAnsi="Times New Roman" w:cs="Times New Roman"/>
+          <w:b/>
+          <w:sz w:val="28"/>
+        </w:rPr>
+      </w:pPr>
+      <w:r>
+        <w:rPr>
+          <w:rFonts w:ascii="Times New Roman" w:hAnsi="Times New Roman" w:cs="Times New Roman"/>
+          <w:b/>
+          <w:sz w:val="28"/>
+        </w:rPr>
+        <w:lastRenderedPageBreak/>
         <w:t>Introduction</w:t>
       </w:r>
     </w:p>
     <w:p>
       <w:pPr>
         <w:rPr>
-          <w:rFonts w:hint="default" w:ascii="Times New Roman" w:hAnsi="Times New Roman" w:cs="Times New Roman"/>
-          <w:b w:val="0"/>
+          <w:rFonts w:ascii="Times New Roman" w:hAnsi="Times New Roman" w:cs="Times New Roman"/>
           <w:bCs/>
           <w:sz w:val="28"/>
-          <w:shd w:val="clear" w:color="auto" w:fill="auto"/>
           <w:lang w:val="en-IN"/>
         </w:rPr>
       </w:pPr>
       <w:r>
         <w:rPr>
           <w:rFonts w:ascii="Times New Roman" w:hAnsi="Times New Roman" w:cs="Times New Roman"/>
-          <w:b w:val="0"/>
           <w:bCs/>
           <w:sz w:val="28"/>
-          <w:shd w:val="clear" w:color="auto" w:fill="auto"/>
           <w:lang w:val="en-IN"/>
         </w:rPr>
         <w:t xml:space="preserve">QR Factorization is used </w:t>
       </w:r>
       <w:r>
         <w:rPr>
-          <w:rFonts w:hint="default" w:ascii="Times New Roman" w:hAnsi="Times New Roman" w:cs="Times New Roman"/>
-          <w:b w:val="0"/>
+          <w:rFonts w:ascii="Times New Roman" w:hAnsi="Times New Roman" w:cs="Times New Roman"/>
           <w:bCs/>
           <w:sz w:val="28"/>
-          <w:shd w:val="clear" w:color="auto" w:fill="auto"/>
           <w:lang w:val="en-IN"/>
         </w:rPr>
         <w:t>n to solve  linear equations ,least squares problems</w:t>
@@ -316,20 +333,16 @@
       <w:pPr>
         <w:rPr>
           <w:rFonts w:ascii="Times New Roman" w:hAnsi="Times New Roman" w:cs="Times New Roman"/>
-          <w:b w:val="0"/>
           <w:bCs/>
           <w:sz w:val="28"/>
-          <w:shd w:val="clear" w:color="auto" w:fill="auto"/>
           <w:lang w:val="en-IN"/>
         </w:rPr>
       </w:pPr>
       <w:r>
         <w:rPr>
-          <w:rFonts w:hint="default" w:ascii="Times New Roman" w:hAnsi="Times New Roman" w:cs="Times New Roman"/>
-          <w:b w:val="0"/>
+          <w:rFonts w:ascii="Times New Roman" w:hAnsi="Times New Roman" w:cs="Times New Roman"/>
           <w:bCs/>
           <w:sz w:val="28"/>
-          <w:shd w:val="clear" w:color="auto" w:fill="auto"/>
           <w:lang w:val="en-IN"/>
         </w:rPr>
         <w:t xml:space="preserve">And </w:t>
@@ -338,11 +351,9 @@
       <w:bookmarkEnd w:id="0"/>
       <w:r>
         <w:rPr>
-          <w:rFonts w:hint="default" w:ascii="Times New Roman" w:hAnsi="Times New Roman" w:cs="Times New Roman"/>
-          <w:b w:val="0"/>
+          <w:rFonts w:ascii="Times New Roman" w:hAnsi="Times New Roman" w:cs="Times New Roman"/>
           <w:bCs/>
           <w:sz w:val="28"/>
-          <w:shd w:val="clear" w:color="auto" w:fill="auto"/>
           <w:lang w:val="en-IN"/>
         </w:rPr>
         <w:t xml:space="preserve"> constrained least squares problems</w:t>
@@ -360,7 +371,14 @@
           <w:rFonts w:ascii="Times New Roman" w:hAnsi="Times New Roman" w:cs="Times New Roman"/>
           <w:sz w:val="28"/>
         </w:rPr>
-        <w:t>In this project we will try to implement a parallel algorithm to solve the least square problem (full order)</w:t>
+        <w:t>In this project we will try t</w:t>
+      </w:r>
+      <w:r>
+        <w:rPr>
+          <w:rFonts w:ascii="Times New Roman" w:hAnsi="Times New Roman" w:cs="Times New Roman"/>
+          <w:sz w:val="28"/>
+        </w:rPr>
+        <w:t>o implement a parallel algorithm to solve the least square problem (full order)</w:t>
       </w:r>
     </w:p>
     <w:p>
@@ -390,7 +408,28 @@
           <w:rFonts w:ascii="Times New Roman" w:hAnsi="Times New Roman" w:cs="Times New Roman"/>
           <w:sz w:val="28"/>
         </w:rPr>
-        <w:t>According to the pre-existing research a new method for halting based on A and B curare disintegration. Here we describe an improved algorithm which needs to be compiled in one of the R-matrices and discusses its implementation on the Intel i860 computer. Improved algorithm uses Crankker's product 'Comutability' property. A pair of high triangular systems is produced, from which at least squares can be solved by backside of the two systems in parallel. It has significantly less communication overhead than the version of algorithm given in a better computational load equilibration and.</w:t>
+        <w:t>According to the pre-existing research a new method for halting based on A</w:t>
+      </w:r>
+      <w:r>
+        <w:rPr>
+          <w:rFonts w:ascii="Times New Roman" w:hAnsi="Times New Roman" w:cs="Times New Roman"/>
+          <w:sz w:val="28"/>
+        </w:rPr>
+        <w:t xml:space="preserve"> and B curare disintegration. Here we describe an improved algorithm which needs to be compiled in one of the R-matrices and discusses its implementation on the Intel i860 computer. Improved algorithm uses Crankker's product 'Comutability' property. A pair</w:t>
+      </w:r>
+      <w:r>
+        <w:rPr>
+          <w:rFonts w:ascii="Times New Roman" w:hAnsi="Times New Roman" w:cs="Times New Roman"/>
+          <w:sz w:val="28"/>
+        </w:rPr>
+        <w:t xml:space="preserve"> of high triangular systems is produced, from which at least squares can be solved by backside of the two systems in parallel. It has significantly less communication overhead than the version of algorithm given in a better computational load equilibration</w:t>
+      </w:r>
+      <w:r>
+        <w:rPr>
+          <w:rFonts w:ascii="Times New Roman" w:hAnsi="Times New Roman" w:cs="Times New Roman"/>
+          <w:sz w:val="28"/>
+        </w:rPr>
+        <w:t xml:space="preserve"> and.</w:t>
       </w:r>
     </w:p>
     <w:p>
@@ -546,7 +585,15 @@
           <w:sz w:val="24"/>
           <w:szCs w:val="24"/>
         </w:rPr>
-        <w:t xml:space="preserve"> 5. Block back substitute to obtain the solution vector y to the system (12 ® RC~))y = z; </w:t>
+        <w:t xml:space="preserve"> 5. Block </w:t>
+      </w:r>
+      <w:r>
+        <w:rPr>
+          <w:rFonts w:ascii="Times New Roman" w:hAnsi="Times New Roman" w:cs="Times New Roman"/>
+          <w:sz w:val="24"/>
+          <w:szCs w:val="24"/>
+        </w:rPr>
+        <w:t xml:space="preserve">back substitute to obtain the solution vector y to the system (12 ® RC~))y = z; </w:t>
       </w:r>
     </w:p>
     <w:p>
@@ -580,6 +627,7 @@
           <w:sz w:val="24"/>
           <w:szCs w:val="24"/>
         </w:rPr>
+        <w:lastRenderedPageBreak/>
         <w:t xml:space="preserve">7. Compute the vector dr according to d7.--(I~ ® A),qT.; </w:t>
       </w:r>
     </w:p>
@@ -597,7 +645,15 @@
           <w:sz w:val="24"/>
           <w:szCs w:val="24"/>
         </w:rPr>
-        <w:t xml:space="preserve">8. Form the vector d from the vector dr, i.e., perform a matrix transpose operation on DT; </w:t>
+        <w:t>8. Form the vector d from the vector dr, i.e., perform a m</w:t>
+      </w:r>
+      <w:r>
+        <w:rPr>
+          <w:rFonts w:ascii="Times New Roman" w:hAnsi="Times New Roman" w:cs="Times New Roman"/>
+          <w:sz w:val="24"/>
+          <w:szCs w:val="24"/>
+        </w:rPr>
+        <w:t xml:space="preserve">atrix transpose operation on DT; </w:t>
       </w:r>
     </w:p>
     <w:p>
@@ -666,6 +722,7 @@
         <w:rPr>
           <w:rFonts w:ascii="Times New Roman" w:hAnsi="Times New Roman" w:cs="Times New Roman"/>
           <w:b/>
+          <w:noProof/>
           <w:sz w:val="28"/>
           <w:szCs w:val="28"/>
         </w:rPr>
@@ -687,7 +744,7 @@
                     </pic:cNvPicPr>
                   </pic:nvPicPr>
                   <pic:blipFill>
-                    <a:blip r:embed="rId4"/>
+                    <a:blip r:embed="rId5"/>
                     <a:srcRect/>
                     <a:stretch>
                       <a:fillRect/>
@@ -715,15 +772,6 @@
           </wp:inline>
         </w:drawing>
       </w:r>
-      <w:r>
-        <w:rPr>
-          <w:rFonts w:ascii="Times New Roman" w:hAnsi="Times New Roman" w:cs="Times New Roman"/>
-          <w:b/>
-          <w:sz w:val="28"/>
-          <w:szCs w:val="28"/>
-        </w:rPr>
-        <w:t xml:space="preserve"> </w:t>
-      </w:r>
     </w:p>
     <w:p>
       <w:pPr>
@@ -793,6 +841,7 @@
       <w:r>
         <w:rPr>
           <w:rFonts w:ascii="Times New Roman" w:hAnsi="Times New Roman" w:cs="Times New Roman"/>
+          <w:noProof/>
           <w:sz w:val="28"/>
           <w:szCs w:val="28"/>
         </w:rPr>
@@ -814,7 +863,7 @@
                     </pic:cNvPicPr>
                   </pic:nvPicPr>
                   <pic:blipFill>
-                    <a:blip r:embed="rId5"/>
+                    <a:blip r:embed="rId6"/>
                     <a:srcRect/>
                     <a:stretch>
                       <a:fillRect/>
@@ -847,6 +896,195 @@
       <w:pPr>
         <w:rPr>
           <w:rFonts w:ascii="Times New Roman" w:hAnsi="Times New Roman" w:cs="Times New Roman"/>
+          <w:b/>
+          <w:sz w:val="28"/>
+          <w:szCs w:val="28"/>
+        </w:rPr>
+      </w:pPr>
+    </w:p>
+    <w:p>
+      <w:pPr>
+        <w:rPr>
+          <w:rFonts w:ascii="Times New Roman" w:hAnsi="Times New Roman" w:cs="Times New Roman"/>
+          <w:b/>
+          <w:sz w:val="28"/>
+          <w:szCs w:val="28"/>
+        </w:rPr>
+      </w:pPr>
+    </w:p>
+    <w:p>
+      <w:pPr>
+        <w:rPr>
+          <w:rFonts w:ascii="Times New Roman" w:hAnsi="Times New Roman" w:cs="Times New Roman"/>
+          <w:b/>
+          <w:sz w:val="28"/>
+          <w:szCs w:val="28"/>
+        </w:rPr>
+      </w:pPr>
+    </w:p>
+    <w:p>
+      <w:pPr>
+        <w:rPr>
+          <w:rFonts w:ascii="Times New Roman" w:hAnsi="Times New Roman" w:cs="Times New Roman"/>
+          <w:b/>
+          <w:sz w:val="28"/>
+          <w:szCs w:val="28"/>
+        </w:rPr>
+      </w:pPr>
+    </w:p>
+    <w:p>
+      <w:pPr>
+        <w:rPr>
+          <w:rFonts w:ascii="Times New Roman" w:hAnsi="Times New Roman" w:cs="Times New Roman"/>
+          <w:b/>
+          <w:sz w:val="28"/>
+          <w:szCs w:val="28"/>
+        </w:rPr>
+      </w:pPr>
+    </w:p>
+    <w:p>
+      <w:pPr>
+        <w:rPr>
+          <w:rFonts w:ascii="Times New Roman" w:hAnsi="Times New Roman" w:cs="Times New Roman"/>
+          <w:b/>
+          <w:sz w:val="28"/>
+          <w:szCs w:val="28"/>
+        </w:rPr>
+      </w:pPr>
+    </w:p>
+    <w:p>
+      <w:pPr>
+        <w:rPr>
+          <w:rFonts w:ascii="Times New Roman" w:hAnsi="Times New Roman" w:cs="Times New Roman"/>
+          <w:b/>
+          <w:sz w:val="28"/>
+          <w:szCs w:val="28"/>
+        </w:rPr>
+      </w:pPr>
+    </w:p>
+    <w:p>
+      <w:pPr>
+        <w:rPr>
+          <w:rFonts w:ascii="Times New Roman" w:hAnsi="Times New Roman" w:cs="Times New Roman"/>
+          <w:b/>
+          <w:sz w:val="28"/>
+          <w:szCs w:val="28"/>
+        </w:rPr>
+      </w:pPr>
+      <w:r>
+        <w:rPr>
+          <w:rFonts w:ascii="Times New Roman" w:hAnsi="Times New Roman" w:cs="Times New Roman"/>
+          <w:b/>
+          <w:sz w:val="28"/>
+          <w:szCs w:val="28"/>
+        </w:rPr>
+        <w:lastRenderedPageBreak/>
+        <w:t>Code</w:t>
+      </w:r>
+      <w:r>
+        <w:rPr>
+          <w:rFonts w:ascii="Times New Roman" w:hAnsi="Times New Roman" w:cs="Times New Roman"/>
+          <w:b/>
+          <w:sz w:val="28"/>
+          <w:szCs w:val="28"/>
+        </w:rPr>
+        <w:t xml:space="preserve"> </w:t>
+      </w:r>
+      <w:r>
+        <w:rPr>
+          <w:rFonts w:ascii="Times New Roman" w:hAnsi="Times New Roman" w:cs="Times New Roman"/>
+          <w:i/>
+          <w:sz w:val="28"/>
+          <w:szCs w:val="28"/>
+        </w:rPr>
+        <w:t>(python implementation for testing data sets)</w:t>
+      </w:r>
+    </w:p>
+    <w:p>
+      <w:pPr>
+        <w:rPr>
+          <w:rFonts w:ascii="Times New Roman" w:hAnsi="Times New Roman" w:cs="Times New Roman"/>
+          <w:sz w:val="28"/>
+          <w:szCs w:val="28"/>
+        </w:rPr>
+      </w:pPr>
+      <w:r>
+        <w:rPr>
+          <w:rFonts w:ascii="Times New Roman" w:hAnsi="Times New Roman" w:cs="Times New Roman"/>
+          <w:noProof/>
+          <w:sz w:val="28"/>
+          <w:szCs w:val="28"/>
+        </w:rPr>
+        <w:drawing>
+          <wp:inline distT="0" distB="0" distL="0" distR="0">
+            <wp:extent cx="3958590" cy="4618355"/>
+            <wp:effectExtent l="19050" t="0" r="3810" b="0"/>
+            <wp:docPr id="2" name="Picture 1"/>
+            <wp:cNvGraphicFramePr>
+              <a:graphicFrameLocks xmlns:a="http://schemas.openxmlformats.org/drawingml/2006/main" noChangeAspect="1"/>
+            </wp:cNvGraphicFramePr>
+            <a:graphic xmlns:a="http://schemas.openxmlformats.org/drawingml/2006/main">
+              <a:graphicData uri="http://schemas.openxmlformats.org/drawingml/2006/picture">
+                <pic:pic xmlns:pic="http://schemas.openxmlformats.org/drawingml/2006/picture">
+                  <pic:nvPicPr>
+                    <pic:cNvPr id="0" name="Picture 1"/>
+                    <pic:cNvPicPr>
+                      <a:picLocks noChangeAspect="1" noChangeArrowheads="1"/>
+                    </pic:cNvPicPr>
+                  </pic:nvPicPr>
+                  <pic:blipFill>
+                    <a:blip r:embed="rId7"/>
+                    <a:srcRect/>
+                    <a:stretch>
+                      <a:fillRect/>
+                    </a:stretch>
+                  </pic:blipFill>
+                  <pic:spPr bwMode="auto">
+                    <a:xfrm>
+                      <a:off x="0" y="0"/>
+                      <a:ext cx="3958590" cy="4618355"/>
+                    </a:xfrm>
+                    <a:prstGeom prst="rect">
+                      <a:avLst/>
+                    </a:prstGeom>
+                    <a:noFill/>
+                    <a:ln w="9525">
+                      <a:noFill/>
+                      <a:miter lim="800000"/>
+                      <a:headEnd/>
+                      <a:tailEnd/>
+                    </a:ln>
+                  </pic:spPr>
+                </pic:pic>
+              </a:graphicData>
+            </a:graphic>
+          </wp:inline>
+        </w:drawing>
+      </w:r>
+    </w:p>
+    <w:p>
+      <w:pPr>
+        <w:rPr>
+          <w:rFonts w:ascii="Times New Roman" w:hAnsi="Times New Roman" w:cs="Times New Roman"/>
+          <w:b/>
+          <w:sz w:val="28"/>
+          <w:szCs w:val="28"/>
+        </w:rPr>
+      </w:pPr>
+    </w:p>
+    <w:p>
+      <w:pPr>
+        <w:rPr>
+          <w:rFonts w:ascii="Times New Roman" w:hAnsi="Times New Roman" w:cs="Times New Roman"/>
+          <w:sz w:val="28"/>
+          <w:szCs w:val="28"/>
+        </w:rPr>
+      </w:pPr>
+    </w:p>
+    <w:p>
+      <w:pPr>
+        <w:rPr>
+          <w:rFonts w:ascii="Times New Roman" w:hAnsi="Times New Roman" w:cs="Times New Roman"/>
           <w:sz w:val="28"/>
           <w:szCs w:val="28"/>
         </w:rPr>
@@ -855,298 +1093,187 @@
     <w:sectPr>
       <w:pgSz w:w="12240" w:h="15840"/>
       <w:pgMar w:top="1440" w:right="1440" w:bottom="1440" w:left="1440" w:header="720" w:footer="720" w:gutter="0"/>
-      <w:cols w:space="720" w:num="1"/>
-      <w:docGrid w:linePitch="360" w:charSpace="0"/>
+      <w:cols w:space="720"/>
+      <w:docGrid w:linePitch="360"/>
     </w:sectPr>
   </w:body>
 </w:document>
 </file>
 
 <file path=word/styles.xml><?xml version="1.0" encoding="utf-8"?>
-<w:styles xmlns:mc="http://schemas.openxmlformats.org/markup-compatibility/2006" xmlns:o="urn:schemas-microsoft-com:office:office" xmlns:r="http://schemas.openxmlformats.org/officeDocument/2006/relationships" xmlns:m="http://schemas.openxmlformats.org/officeDocument/2006/math" xmlns:v="urn:schemas-microsoft-com:vml" xmlns:w="http://schemas.openxmlformats.org/wordprocessingml/2006/main" xmlns:w14="http://schemas.microsoft.com/office/word/2010/wordml" xmlns:w10="urn:schemas-microsoft-com:office:word" xmlns:sl="http://schemas.openxmlformats.org/schemaLibrary/2006/main" mc:Ignorable="w14">
+<w:styles xmlns:r="http://schemas.openxmlformats.org/officeDocument/2006/relationships" xmlns:w="http://schemas.openxmlformats.org/wordprocessingml/2006/main">
   <w:docDefaults>
     <w:rPrDefault>
       <w:rPr>
-        <w:rFonts w:ascii="Times New Roman" w:hAnsi="Times New Roman" w:eastAsia="SimSun" w:cs="Times New Roman"/>
+        <w:rFonts w:ascii="Times New Roman" w:eastAsia="SimSun" w:hAnsi="Times New Roman" w:cs="Times New Roman"/>
+        <w:lang w:val="en-US" w:eastAsia="en-US" w:bidi="ar-SA"/>
       </w:rPr>
     </w:rPrDefault>
+    <w:pPrDefault>
+      <w:pPr>
+        <w:spacing w:after="200" w:line="276" w:lineRule="auto"/>
+      </w:pPr>
+    </w:pPrDefault>
   </w:docDefaults>
-  <w:latentStyles w:count="260" w:defQFormat="0" w:defUnhideWhenUsed="1" w:defSemiHidden="1" w:defUIPriority="99" w:defLockedState="0">
-    <w:lsdException w:qFormat="1" w:unhideWhenUsed="0" w:uiPriority="0" w:semiHidden="0" w:name="Normal"/>
-    <w:lsdException w:qFormat="1" w:unhideWhenUsed="0" w:uiPriority="9" w:semiHidden="0" w:name="heading 1"/>
-    <w:lsdException w:qFormat="1" w:uiPriority="9" w:name="heading 2"/>
-    <w:lsdException w:qFormat="1" w:uiPriority="9" w:name="heading 3"/>
-    <w:lsdException w:qFormat="1" w:uiPriority="9" w:name="heading 4"/>
-    <w:lsdException w:qFormat="1" w:uiPriority="9" w:name="heading 5"/>
-    <w:lsdException w:qFormat="1" w:uiPriority="9" w:name="heading 6"/>
-    <w:lsdException w:qFormat="1" w:uiPriority="9" w:name="heading 7"/>
-    <w:lsdException w:qFormat="1" w:uiPriority="9" w:name="heading 8"/>
-    <w:lsdException w:qFormat="1" w:uiPriority="9" w:name="heading 9"/>
-    <w:lsdException w:uiPriority="99" w:name="index 1"/>
-    <w:lsdException w:uiPriority="99" w:name="index 2"/>
-    <w:lsdException w:uiPriority="99" w:name="index 3"/>
-    <w:lsdException w:uiPriority="99" w:name="index 4"/>
-    <w:lsdException w:uiPriority="99" w:name="index 5"/>
-    <w:lsdException w:uiPriority="99" w:name="index 6"/>
-    <w:lsdException w:uiPriority="99" w:name="index 7"/>
-    <w:lsdException w:uiPriority="99" w:name="index 8"/>
-    <w:lsdException w:uiPriority="99" w:name="index 9"/>
-    <w:lsdException w:uiPriority="39" w:name="toc 1"/>
-    <w:lsdException w:uiPriority="39" w:name="toc 2"/>
-    <w:lsdException w:uiPriority="39" w:name="toc 3"/>
-    <w:lsdException w:uiPriority="39" w:name="toc 4"/>
-    <w:lsdException w:uiPriority="39" w:name="toc 5"/>
-    <w:lsdException w:uiPriority="39" w:name="toc 6"/>
-    <w:lsdException w:uiPriority="39" w:name="toc 7"/>
-    <w:lsdException w:uiPriority="39" w:name="toc 8"/>
-    <w:lsdException w:uiPriority="39" w:name="toc 9"/>
-    <w:lsdException w:uiPriority="99" w:name="Normal Indent"/>
-    <w:lsdException w:uiPriority="99" w:name="footnote text"/>
-    <w:lsdException w:uiPriority="99" w:name="annotation text"/>
-    <w:lsdException w:uiPriority="99" w:name="header"/>
-    <w:lsdException w:uiPriority="99" w:name="footer"/>
-    <w:lsdException w:uiPriority="99" w:name="index heading"/>
-    <w:lsdException w:qFormat="1" w:uiPriority="35" w:name="caption"/>
-    <w:lsdException w:uiPriority="99" w:name="table of figures"/>
-    <w:lsdException w:uiPriority="99" w:name="envelope address"/>
-    <w:lsdException w:uiPriority="99" w:name="envelope return"/>
-    <w:lsdException w:uiPriority="99" w:name="footnote reference"/>
-    <w:lsdException w:uiPriority="99" w:name="annotation reference"/>
-    <w:lsdException w:uiPriority="99" w:name="line number"/>
-    <w:lsdException w:uiPriority="99" w:name="page number"/>
-    <w:lsdException w:uiPriority="99" w:name="endnote reference"/>
-    <w:lsdException w:uiPriority="99" w:name="endnote text"/>
-    <w:lsdException w:uiPriority="99" w:name="table of authorities"/>
-    <w:lsdException w:uiPriority="99" w:name="macro"/>
-    <w:lsdException w:uiPriority="99" w:name="toa heading"/>
-    <w:lsdException w:uiPriority="99" w:name="List"/>
-    <w:lsdException w:uiPriority="99" w:name="List Bullet"/>
-    <w:lsdException w:uiPriority="99" w:name="List Number"/>
-    <w:lsdException w:uiPriority="99" w:name="List 2"/>
-    <w:lsdException w:uiPriority="99" w:name="List 3"/>
-    <w:lsdException w:uiPriority="99" w:name="List 4"/>
-    <w:lsdException w:uiPriority="99" w:name="List 5"/>
-    <w:lsdException w:uiPriority="99" w:name="List Bullet 2"/>
-    <w:lsdException w:uiPriority="99" w:name="List Bullet 3"/>
-    <w:lsdException w:uiPriority="99" w:name="List Bullet 4"/>
-    <w:lsdException w:uiPriority="99" w:name="List Bullet 5"/>
-    <w:lsdException w:uiPriority="99" w:name="List Number 2"/>
-    <w:lsdException w:uiPriority="99" w:name="List Number 3"/>
-    <w:lsdException w:uiPriority="99" w:name="List Number 4"/>
-    <w:lsdException w:uiPriority="99" w:name="List Number 5"/>
-    <w:lsdException w:qFormat="1" w:unhideWhenUsed="0" w:uiPriority="10" w:semiHidden="0" w:name="Title"/>
-    <w:lsdException w:uiPriority="99" w:name="Closing"/>
-    <w:lsdException w:uiPriority="99" w:name="Signature"/>
-    <w:lsdException w:uiPriority="1" w:semiHidden="0" w:name="Default Paragraph Font"/>
-    <w:lsdException w:uiPriority="99" w:name="Body Text"/>
-    <w:lsdException w:uiPriority="99" w:name="Body Text Indent"/>
-    <w:lsdException w:uiPriority="99" w:name="List Continue"/>
-    <w:lsdException w:uiPriority="99" w:name="List Continue 2"/>
-    <w:lsdException w:uiPriority="99" w:name="List Continue 3"/>
-    <w:lsdException w:uiPriority="99" w:name="List Continue 4"/>
-    <w:lsdException w:uiPriority="99" w:name="List Continue 5"/>
-    <w:lsdException w:uiPriority="99" w:name="Message Header"/>
-    <w:lsdException w:qFormat="1" w:unhideWhenUsed="0" w:uiPriority="11" w:semiHidden="0" w:name="Subtitle"/>
-    <w:lsdException w:uiPriority="99" w:name="Salutation"/>
-    <w:lsdException w:uiPriority="99" w:name="Date"/>
-    <w:lsdException w:uiPriority="99" w:name="Body Text First Indent"/>
-    <w:lsdException w:uiPriority="99" w:name="Body Text First Indent 2"/>
-    <w:lsdException w:uiPriority="99" w:name="Note Heading"/>
-    <w:lsdException w:uiPriority="99" w:name="Body Text 2"/>
-    <w:lsdException w:uiPriority="99" w:name="Body Text 3"/>
-    <w:lsdException w:uiPriority="99" w:name="Body Text Indent 2"/>
-    <w:lsdException w:uiPriority="99" w:name="Body Text Indent 3"/>
-    <w:lsdException w:uiPriority="99" w:name="Block Text"/>
-    <w:lsdException w:uiPriority="99" w:name="Hyperlink"/>
-    <w:lsdException w:uiPriority="99" w:name="FollowedHyperlink"/>
-    <w:lsdException w:qFormat="1" w:unhideWhenUsed="0" w:uiPriority="22" w:semiHidden="0" w:name="Strong"/>
-    <w:lsdException w:qFormat="1" w:unhideWhenUsed="0" w:uiPriority="20" w:semiHidden="0" w:name="Emphasis"/>
-    <w:lsdException w:uiPriority="99" w:name="Document Map"/>
-    <w:lsdException w:uiPriority="99" w:name="Plain Text"/>
-    <w:lsdException w:uiPriority="99" w:name="E-mail Signature"/>
-    <w:lsdException w:uiPriority="99" w:name="Normal (Web)"/>
-    <w:lsdException w:uiPriority="99" w:name="HTML Acronym"/>
-    <w:lsdException w:uiPriority="99" w:name="HTML Address"/>
-    <w:lsdException w:uiPriority="99" w:name="HTML Cite"/>
-    <w:lsdException w:uiPriority="99" w:name="HTML Code"/>
-    <w:lsdException w:uiPriority="99" w:name="HTML Definition"/>
-    <w:lsdException w:uiPriority="99" w:name="HTML Keyboard"/>
-    <w:lsdException w:uiPriority="99" w:name="HTML Preformatted"/>
-    <w:lsdException w:uiPriority="99" w:name="HTML Sample"/>
-    <w:lsdException w:uiPriority="99" w:name="HTML Typewriter"/>
-    <w:lsdException w:uiPriority="99" w:name="HTML Variable"/>
-    <w:lsdException w:qFormat="1" w:uiPriority="99" w:semiHidden="0" w:name="Normal Table"/>
-    <w:lsdException w:uiPriority="99" w:name="annotation subject"/>
-    <w:lsdException w:uiPriority="99" w:name="Table Simple 1"/>
-    <w:lsdException w:uiPriority="99" w:name="Table Simple 2"/>
-    <w:lsdException w:uiPriority="99" w:name="Table Simple 3"/>
-    <w:lsdException w:uiPriority="99" w:name="Table Classic 1"/>
-    <w:lsdException w:uiPriority="99" w:name="Table Classic 2"/>
-    <w:lsdException w:uiPriority="99" w:name="Table Classic 3"/>
-    <w:lsdException w:uiPriority="99" w:name="Table Classic 4"/>
-    <w:lsdException w:uiPriority="99" w:name="Table Colorful 1"/>
-    <w:lsdException w:uiPriority="99" w:name="Table Colorful 2"/>
-    <w:lsdException w:uiPriority="99" w:name="Table Colorful 3"/>
-    <w:lsdException w:uiPriority="99" w:name="Table Columns 1"/>
-    <w:lsdException w:uiPriority="99" w:name="Table Columns 2"/>
-    <w:lsdException w:uiPriority="99" w:name="Table Columns 3"/>
-    <w:lsdException w:uiPriority="99" w:name="Table Columns 4"/>
-    <w:lsdException w:uiPriority="99" w:name="Table Columns 5"/>
-    <w:lsdException w:uiPriority="99" w:name="Table Grid 1"/>
-    <w:lsdException w:uiPriority="99" w:name="Table Grid 2"/>
-    <w:lsdException w:uiPriority="99" w:name="Table Grid 3"/>
-    <w:lsdException w:uiPriority="99" w:name="Table Grid 4"/>
-    <w:lsdException w:uiPriority="99" w:name="Table Grid 5"/>
-    <w:lsdException w:uiPriority="99" w:name="Table Grid 6"/>
-    <w:lsdException w:uiPriority="99" w:name="Table Grid 7"/>
-    <w:lsdException w:uiPriority="99" w:name="Table Grid 8"/>
-    <w:lsdException w:uiPriority="99" w:name="Table List 1"/>
-    <w:lsdException w:uiPriority="99" w:name="Table List 2"/>
-    <w:lsdException w:uiPriority="99" w:name="Table List 3"/>
-    <w:lsdException w:uiPriority="99" w:name="Table List 4"/>
-    <w:lsdException w:uiPriority="99" w:name="Table List 5"/>
-    <w:lsdException w:uiPriority="99" w:name="Table List 6"/>
-    <w:lsdException w:uiPriority="99" w:name="Table List 7"/>
-    <w:lsdException w:uiPriority="99" w:name="Table List 8"/>
-    <w:lsdException w:uiPriority="99" w:name="Table 3D effects 1"/>
-    <w:lsdException w:uiPriority="99" w:name="Table 3D effects 2"/>
-    <w:lsdException w:uiPriority="99" w:name="Table 3D effects 3"/>
-    <w:lsdException w:uiPriority="99" w:name="Table Contemporary"/>
-    <w:lsdException w:uiPriority="99" w:name="Table Elegant"/>
-    <w:lsdException w:uiPriority="99" w:name="Table Professional"/>
-    <w:lsdException w:uiPriority="99" w:name="Table Subtle 1"/>
-    <w:lsdException w:uiPriority="99" w:name="Table Subtle 2"/>
-    <w:lsdException w:uiPriority="99" w:name="Table Web 1"/>
-    <w:lsdException w:uiPriority="99" w:name="Table Web 2"/>
-    <w:lsdException w:uiPriority="99" w:name="Table Web 3"/>
-    <w:lsdException w:uiPriority="99" w:semiHidden="0" w:name="Balloon Text"/>
-    <w:lsdException w:unhideWhenUsed="0" w:uiPriority="59" w:semiHidden="0" w:name="Table Grid"/>
-    <w:lsdException w:uiPriority="99" w:name="Table Theme"/>
-    <w:lsdException w:unhideWhenUsed="0" w:uiPriority="60" w:semiHidden="0" w:name="Light Shading"/>
-    <w:lsdException w:unhideWhenUsed="0" w:uiPriority="61" w:semiHidden="0" w:name="Light List"/>
-    <w:lsdException w:unhideWhenUsed="0" w:uiPriority="62" w:semiHidden="0" w:name="Light Grid"/>
-    <w:lsdException w:unhideWhenUsed="0" w:uiPriority="63" w:semiHidden="0" w:name="Medium Shading 1"/>
-    <w:lsdException w:unhideWhenUsed="0" w:uiPriority="64" w:semiHidden="0" w:name="Medium Shading 2"/>
-    <w:lsdException w:unhideWhenUsed="0" w:uiPriority="65" w:semiHidden="0" w:name="Medium List 1"/>
-    <w:lsdException w:unhideWhenUsed="0" w:uiPriority="66" w:semiHidden="0" w:name="Medium List 2"/>
-    <w:lsdException w:unhideWhenUsed="0" w:uiPriority="67" w:semiHidden="0" w:name="Medium Grid 1"/>
-    <w:lsdException w:unhideWhenUsed="0" w:uiPriority="68" w:semiHidden="0" w:name="Medium Grid 2"/>
-    <w:lsdException w:unhideWhenUsed="0" w:uiPriority="69" w:semiHidden="0" w:name="Medium Grid 3"/>
-    <w:lsdException w:unhideWhenUsed="0" w:uiPriority="70" w:semiHidden="0" w:name="Dark List"/>
-    <w:lsdException w:unhideWhenUsed="0" w:uiPriority="71" w:semiHidden="0" w:name="Colorful Shading"/>
-    <w:lsdException w:unhideWhenUsed="0" w:uiPriority="72" w:semiHidden="0" w:name="Colorful List"/>
-    <w:lsdException w:unhideWhenUsed="0" w:uiPriority="73" w:semiHidden="0" w:name="Colorful Grid"/>
-    <w:lsdException w:unhideWhenUsed="0" w:uiPriority="60" w:semiHidden="0" w:name="Light Shading Accent 1"/>
-    <w:lsdException w:unhideWhenUsed="0" w:uiPriority="61" w:semiHidden="0" w:name="Light List Accent 1"/>
-    <w:lsdException w:unhideWhenUsed="0" w:uiPriority="62" w:semiHidden="0" w:name="Light Grid Accent 1"/>
-    <w:lsdException w:unhideWhenUsed="0" w:uiPriority="63" w:semiHidden="0" w:name="Medium Shading 1 Accent 1"/>
-    <w:lsdException w:unhideWhenUsed="0" w:uiPriority="64" w:semiHidden="0" w:name="Medium Shading 2 Accent 1"/>
-    <w:lsdException w:unhideWhenUsed="0" w:uiPriority="65" w:semiHidden="0" w:name="Medium List 1 Accent 1"/>
-    <w:lsdException w:unhideWhenUsed="0" w:uiPriority="66" w:semiHidden="0" w:name="Medium List 2 Accent 1"/>
-    <w:lsdException w:unhideWhenUsed="0" w:uiPriority="67" w:semiHidden="0" w:name="Medium Grid 1 Accent 1"/>
-    <w:lsdException w:unhideWhenUsed="0" w:uiPriority="68" w:semiHidden="0" w:name="Medium Grid 2 Accent 1"/>
-    <w:lsdException w:unhideWhenUsed="0" w:uiPriority="69" w:semiHidden="0" w:name="Medium Grid 3 Accent 1"/>
-    <w:lsdException w:unhideWhenUsed="0" w:uiPriority="70" w:semiHidden="0" w:name="Dark List Accent 1"/>
-    <w:lsdException w:unhideWhenUsed="0" w:uiPriority="71" w:semiHidden="0" w:name="Colorful Shading Accent 1"/>
-    <w:lsdException w:unhideWhenUsed="0" w:uiPriority="72" w:semiHidden="0" w:name="Colorful List Accent 1"/>
-    <w:lsdException w:unhideWhenUsed="0" w:uiPriority="73" w:semiHidden="0" w:name="Colorful Grid Accent 1"/>
-    <w:lsdException w:unhideWhenUsed="0" w:uiPriority="60" w:semiHidden="0" w:name="Light Shading Accent 2"/>
-    <w:lsdException w:unhideWhenUsed="0" w:uiPriority="61" w:semiHidden="0" w:name="Light List Accent 2"/>
-    <w:lsdException w:unhideWhenUsed="0" w:uiPriority="62" w:semiHidden="0" w:name="Light Grid Accent 2"/>
-    <w:lsdException w:unhideWhenUsed="0" w:uiPriority="63" w:semiHidden="0" w:name="Medium Shading 1 Accent 2"/>
-    <w:lsdException w:unhideWhenUsed="0" w:uiPriority="64" w:semiHidden="0" w:name="Medium Shading 2 Accent 2"/>
-    <w:lsdException w:unhideWhenUsed="0" w:uiPriority="65" w:semiHidden="0" w:name="Medium List 1 Accent 2"/>
-    <w:lsdException w:unhideWhenUsed="0" w:uiPriority="66" w:semiHidden="0" w:name="Medium List 2 Accent 2"/>
-    <w:lsdException w:unhideWhenUsed="0" w:uiPriority="67" w:semiHidden="0" w:name="Medium Grid 1 Accent 2"/>
-    <w:lsdException w:unhideWhenUsed="0" w:uiPriority="68" w:semiHidden="0" w:name="Medium Grid 2 Accent 2"/>
-    <w:lsdException w:unhideWhenUsed="0" w:uiPriority="69" w:semiHidden="0" w:name="Medium Grid 3 Accent 2"/>
-    <w:lsdException w:unhideWhenUsed="0" w:uiPriority="70" w:semiHidden="0" w:name="Dark List Accent 2"/>
-    <w:lsdException w:unhideWhenUsed="0" w:uiPriority="71" w:semiHidden="0" w:name="Colorful Shading Accent 2"/>
-    <w:lsdException w:unhideWhenUsed="0" w:uiPriority="72" w:semiHidden="0" w:name="Colorful List Accent 2"/>
-    <w:lsdException w:unhideWhenUsed="0" w:uiPriority="73" w:semiHidden="0" w:name="Colorful Grid Accent 2"/>
-    <w:lsdException w:unhideWhenUsed="0" w:uiPriority="60" w:semiHidden="0" w:name="Light Shading Accent 3"/>
-    <w:lsdException w:unhideWhenUsed="0" w:uiPriority="61" w:semiHidden="0" w:name="Light List Accent 3"/>
-    <w:lsdException w:unhideWhenUsed="0" w:uiPriority="62" w:semiHidden="0" w:name="Light Grid Accent 3"/>
-    <w:lsdException w:unhideWhenUsed="0" w:uiPriority="63" w:semiHidden="0" w:name="Medium Shading 1 Accent 3"/>
-    <w:lsdException w:unhideWhenUsed="0" w:uiPriority="64" w:semiHidden="0" w:name="Medium Shading 2 Accent 3"/>
-    <w:lsdException w:unhideWhenUsed="0" w:uiPriority="65" w:semiHidden="0" w:name="Medium List 1 Accent 3"/>
-    <w:lsdException w:unhideWhenUsed="0" w:uiPriority="66" w:semiHidden="0" w:name="Medium List 2 Accent 3"/>
-    <w:lsdException w:unhideWhenUsed="0" w:uiPriority="67" w:semiHidden="0" w:name="Medium Grid 1 Accent 3"/>
-    <w:lsdException w:unhideWhenUsed="0" w:uiPriority="68" w:semiHidden="0" w:name="Medium Grid 2 Accent 3"/>
-    <w:lsdException w:unhideWhenUsed="0" w:uiPriority="69" w:semiHidden="0" w:name="Medium Grid 3 Accent 3"/>
-    <w:lsdException w:unhideWhenUsed="0" w:uiPriority="70" w:semiHidden="0" w:name="Dark List Accent 3"/>
-    <w:lsdException w:unhideWhenUsed="0" w:uiPriority="71" w:semiHidden="0" w:name="Colorful Shading Accent 3"/>
-    <w:lsdException w:unhideWhenUsed="0" w:uiPriority="72" w:semiHidden="0" w:name="Colorful List Accent 3"/>
-    <w:lsdException w:unhideWhenUsed="0" w:uiPriority="73" w:semiHidden="0" w:name="Colorful Grid Accent 3"/>
-    <w:lsdException w:unhideWhenUsed="0" w:uiPriority="60" w:semiHidden="0" w:name="Light Shading Accent 4"/>
-    <w:lsdException w:unhideWhenUsed="0" w:uiPriority="61" w:semiHidden="0" w:name="Light List Accent 4"/>
-    <w:lsdException w:unhideWhenUsed="0" w:uiPriority="62" w:semiHidden="0" w:name="Light Grid Accent 4"/>
-    <w:lsdException w:unhideWhenUsed="0" w:uiPriority="63" w:semiHidden="0" w:name="Medium Shading 1 Accent 4"/>
-    <w:lsdException w:unhideWhenUsed="0" w:uiPriority="64" w:semiHidden="0" w:name="Medium Shading 2 Accent 4"/>
-    <w:lsdException w:unhideWhenUsed="0" w:uiPriority="65" w:semiHidden="0" w:name="Medium List 1 Accent 4"/>
-    <w:lsdException w:unhideWhenUsed="0" w:uiPriority="66" w:semiHidden="0" w:name="Medium List 2 Accent 4"/>
-    <w:lsdException w:unhideWhenUsed="0" w:uiPriority="67" w:semiHidden="0" w:name="Medium Grid 1 Accent 4"/>
-    <w:lsdException w:unhideWhenUsed="0" w:uiPriority="68" w:semiHidden="0" w:name="Medium Grid 2 Accent 4"/>
-    <w:lsdException w:unhideWhenUsed="0" w:uiPriority="69" w:semiHidden="0" w:name="Medium Grid 3 Accent 4"/>
-    <w:lsdException w:unhideWhenUsed="0" w:uiPriority="70" w:semiHidden="0" w:name="Dark List Accent 4"/>
-    <w:lsdException w:unhideWhenUsed="0" w:uiPriority="71" w:semiHidden="0" w:name="Colorful Shading Accent 4"/>
-    <w:lsdException w:unhideWhenUsed="0" w:uiPriority="72" w:semiHidden="0" w:name="Colorful List Accent 4"/>
-    <w:lsdException w:unhideWhenUsed="0" w:uiPriority="73" w:semiHidden="0" w:name="Colorful Grid Accent 4"/>
-    <w:lsdException w:unhideWhenUsed="0" w:uiPriority="60" w:semiHidden="0" w:name="Light Shading Accent 5"/>
-    <w:lsdException w:unhideWhenUsed="0" w:uiPriority="61" w:semiHidden="0" w:name="Light List Accent 5"/>
-    <w:lsdException w:unhideWhenUsed="0" w:uiPriority="62" w:semiHidden="0" w:name="Light Grid Accent 5"/>
-    <w:lsdException w:unhideWhenUsed="0" w:uiPriority="63" w:semiHidden="0" w:name="Medium Shading 1 Accent 5"/>
-    <w:lsdException w:unhideWhenUsed="0" w:uiPriority="64" w:semiHidden="0" w:name="Medium Shading 2 Accent 5"/>
-    <w:lsdException w:unhideWhenUsed="0" w:uiPriority="65" w:semiHidden="0" w:name="Medium List 1 Accent 5"/>
-    <w:lsdException w:unhideWhenUsed="0" w:uiPriority="66" w:semiHidden="0" w:name="Medium List 2 Accent 5"/>
-    <w:lsdException w:unhideWhenUsed="0" w:uiPriority="67" w:semiHidden="0" w:name="Medium Grid 1 Accent 5"/>
-    <w:lsdException w:unhideWhenUsed="0" w:uiPriority="68" w:semiHidden="0" w:name="Medium Grid 2 Accent 5"/>
-    <w:lsdException w:unhideWhenUsed="0" w:uiPriority="69" w:semiHidden="0" w:name="Medium Grid 3 Accent 5"/>
-    <w:lsdException w:unhideWhenUsed="0" w:uiPriority="70" w:semiHidden="0" w:name="Dark List Accent 5"/>
-    <w:lsdException w:unhideWhenUsed="0" w:uiPriority="71" w:semiHidden="0" w:name="Colorful Shading Accent 5"/>
-    <w:lsdException w:unhideWhenUsed="0" w:uiPriority="72" w:semiHidden="0" w:name="Colorful List Accent 5"/>
-    <w:lsdException w:unhideWhenUsed="0" w:uiPriority="73" w:semiHidden="0" w:name="Colorful Grid Accent 5"/>
-    <w:lsdException w:unhideWhenUsed="0" w:uiPriority="60" w:semiHidden="0" w:name="Light Shading Accent 6"/>
-    <w:lsdException w:unhideWhenUsed="0" w:uiPriority="61" w:semiHidden="0" w:name="Light List Accent 6"/>
-    <w:lsdException w:unhideWhenUsed="0" w:uiPriority="62" w:semiHidden="0" w:name="Light Grid Accent 6"/>
-    <w:lsdException w:unhideWhenUsed="0" w:uiPriority="63" w:semiHidden="0" w:name="Medium Shading 1 Accent 6"/>
-    <w:lsdException w:unhideWhenUsed="0" w:uiPriority="64" w:semiHidden="0" w:name="Medium Shading 2 Accent 6"/>
-    <w:lsdException w:unhideWhenUsed="0" w:uiPriority="65" w:semiHidden="0" w:name="Medium List 1 Accent 6"/>
-    <w:lsdException w:unhideWhenUsed="0" w:uiPriority="66" w:semiHidden="0" w:name="Medium List 2 Accent 6"/>
-    <w:lsdException w:unhideWhenUsed="0" w:uiPriority="67" w:semiHidden="0" w:name="Medium Grid 1 Accent 6"/>
-    <w:lsdException w:unhideWhenUsed="0" w:uiPriority="68" w:semiHidden="0" w:name="Medium Grid 2 Accent 6"/>
-    <w:lsdException w:unhideWhenUsed="0" w:uiPriority="69" w:semiHidden="0" w:name="Medium Grid 3 Accent 6"/>
-    <w:lsdException w:unhideWhenUsed="0" w:uiPriority="70" w:semiHidden="0" w:name="Dark List Accent 6"/>
-    <w:lsdException w:unhideWhenUsed="0" w:uiPriority="71" w:semiHidden="0" w:name="Colorful Shading Accent 6"/>
-    <w:lsdException w:unhideWhenUsed="0" w:uiPriority="72" w:semiHidden="0" w:name="Colorful List Accent 6"/>
-    <w:lsdException w:unhideWhenUsed="0" w:uiPriority="73" w:semiHidden="0" w:name="Colorful Grid Accent 6"/>
+  <w:latentStyles w:defLockedState="0" w:defUIPriority="99" w:defSemiHidden="1" w:defUnhideWhenUsed="1" w:defQFormat="0" w:count="267">
+    <w:lsdException w:name="Normal" w:semiHidden="0" w:uiPriority="0" w:unhideWhenUsed="0" w:qFormat="1"/>
+    <w:lsdException w:name="heading 1" w:semiHidden="0" w:uiPriority="9" w:unhideWhenUsed="0" w:qFormat="1"/>
+    <w:lsdException w:name="heading 2" w:uiPriority="9" w:qFormat="1"/>
+    <w:lsdException w:name="heading 3" w:uiPriority="9" w:qFormat="1"/>
+    <w:lsdException w:name="heading 4" w:uiPriority="9" w:qFormat="1"/>
+    <w:lsdException w:name="heading 5" w:uiPriority="9" w:qFormat="1"/>
+    <w:lsdException w:name="heading 6" w:uiPriority="9" w:qFormat="1"/>
+    <w:lsdException w:name="heading 7" w:uiPriority="9" w:qFormat="1"/>
+    <w:lsdException w:name="heading 8" w:uiPriority="9" w:qFormat="1"/>
+    <w:lsdException w:name="heading 9" w:uiPriority="9" w:qFormat="1"/>
+    <w:lsdException w:name="toc 1" w:uiPriority="39"/>
+    <w:lsdException w:name="toc 2" w:uiPriority="39"/>
+    <w:lsdException w:name="toc 3" w:uiPriority="39"/>
+    <w:lsdException w:name="toc 4" w:uiPriority="39"/>
+    <w:lsdException w:name="toc 5" w:uiPriority="39"/>
+    <w:lsdException w:name="toc 6" w:uiPriority="39"/>
+    <w:lsdException w:name="toc 7" w:uiPriority="39"/>
+    <w:lsdException w:name="toc 8" w:uiPriority="39"/>
+    <w:lsdException w:name="toc 9" w:uiPriority="39"/>
+    <w:lsdException w:name="caption" w:uiPriority="35" w:qFormat="1"/>
+    <w:lsdException w:name="Title" w:semiHidden="0" w:uiPriority="10" w:unhideWhenUsed="0" w:qFormat="1"/>
+    <w:lsdException w:name="Default Paragraph Font" w:semiHidden="0" w:uiPriority="1"/>
+    <w:lsdException w:name="Subtitle" w:semiHidden="0" w:uiPriority="11" w:unhideWhenUsed="0" w:qFormat="1"/>
+    <w:lsdException w:name="Strong" w:semiHidden="0" w:uiPriority="22" w:unhideWhenUsed="0" w:qFormat="1"/>
+    <w:lsdException w:name="Emphasis" w:semiHidden="0" w:uiPriority="20" w:unhideWhenUsed="0" w:qFormat="1"/>
+    <w:lsdException w:name="Normal Table" w:semiHidden="0" w:qFormat="1"/>
+    <w:lsdException w:name="Balloon Text" w:semiHidden="0"/>
+    <w:lsdException w:name="Table Grid" w:semiHidden="0" w:uiPriority="59" w:unhideWhenUsed="0"/>
+    <w:lsdException w:name="Light Shading" w:semiHidden="0" w:uiPriority="60" w:unhideWhenUsed="0"/>
+    <w:lsdException w:name="Light List" w:semiHidden="0" w:uiPriority="61" w:unhideWhenUsed="0"/>
+    <w:lsdException w:name="Light Grid" w:semiHidden="0" w:uiPriority="62" w:unhideWhenUsed="0"/>
+    <w:lsdException w:name="Medium Shading 1" w:semiHidden="0" w:uiPriority="63" w:unhideWhenUsed="0"/>
+    <w:lsdException w:name="Medium Shading 2" w:semiHidden="0" w:uiPriority="64" w:unhideWhenUsed="0"/>
+    <w:lsdException w:name="Medium List 1" w:semiHidden="0" w:uiPriority="65" w:unhideWhenUsed="0"/>
+    <w:lsdException w:name="Medium List 2" w:semiHidden="0" w:uiPriority="66" w:unhideWhenUsed="0"/>
+    <w:lsdException w:name="Medium Grid 1" w:semiHidden="0" w:uiPriority="67" w:unhideWhenUsed="0"/>
+    <w:lsdException w:name="Medium Grid 2" w:semiHidden="0" w:uiPriority="68" w:unhideWhenUsed="0"/>
+    <w:lsdException w:name="Medium Grid 3" w:semiHidden="0" w:uiPriority="69" w:unhideWhenUsed="0"/>
+    <w:lsdException w:name="Dark List" w:semiHidden="0" w:uiPriority="70" w:unhideWhenUsed="0"/>
+    <w:lsdException w:name="Colorful Shading" w:semiHidden="0" w:uiPriority="71" w:unhideWhenUsed="0"/>
+    <w:lsdException w:name="Colorful List" w:semiHidden="0" w:uiPriority="72" w:unhideWhenUsed="0"/>
+    <w:lsdException w:name="Colorful Grid" w:semiHidden="0" w:uiPriority="73" w:unhideWhenUsed="0"/>
+    <w:lsdException w:name="Light Shading Accent 1" w:semiHidden="0" w:uiPriority="60" w:unhideWhenUsed="0"/>
+    <w:lsdException w:name="Light List Accent 1" w:semiHidden="0" w:uiPriority="61" w:unhideWhenUsed="0"/>
+    <w:lsdException w:name="Light Grid Accent 1" w:semiHidden="0" w:uiPriority="62" w:unhideWhenUsed="0"/>
+    <w:lsdException w:name="Medium Shading 1 Accent 1" w:semiHidden="0" w:uiPriority="63" w:unhideWhenUsed="0"/>
+    <w:lsdException w:name="Medium Shading 2 Accent 1" w:semiHidden="0" w:uiPriority="64" w:unhideWhenUsed="0"/>
+    <w:lsdException w:name="Medium List 1 Accent 1" w:semiHidden="0" w:uiPriority="65" w:unhideWhenUsed="0"/>
+    <w:lsdException w:name="Medium List 2 Accent 1" w:semiHidden="0" w:uiPriority="66" w:unhideWhenUsed="0"/>
+    <w:lsdException w:name="Medium Grid 1 Accent 1" w:semiHidden="0" w:uiPriority="67" w:unhideWhenUsed="0"/>
+    <w:lsdException w:name="Medium Grid 2 Accent 1" w:semiHidden="0" w:uiPriority="68" w:unhideWhenUsed="0"/>
+    <w:lsdException w:name="Medium Grid 3 Accent 1" w:semiHidden="0" w:uiPriority="69" w:unhideWhenUsed="0"/>
+    <w:lsdException w:name="Dark List Accent 1" w:semiHidden="0" w:uiPriority="70" w:unhideWhenUsed="0"/>
+    <w:lsdException w:name="Colorful Shading Accent 1" w:semiHidden="0" w:uiPriority="71" w:unhideWhenUsed="0"/>
+    <w:lsdException w:name="Colorful List Accent 1" w:semiHidden="0" w:uiPriority="72" w:unhideWhenUsed="0"/>
+    <w:lsdException w:name="Colorful Grid Accent 1" w:semiHidden="0" w:uiPriority="73" w:unhideWhenUsed="0"/>
+    <w:lsdException w:name="Light Shading Accent 2" w:semiHidden="0" w:uiPriority="60" w:unhideWhenUsed="0"/>
+    <w:lsdException w:name="Light List Accent 2" w:semiHidden="0" w:uiPriority="61" w:unhideWhenUsed="0"/>
+    <w:lsdException w:name="Light Grid Accent 2" w:semiHidden="0" w:uiPriority="62" w:unhideWhenUsed="0"/>
+    <w:lsdException w:name="Medium Shading 1 Accent 2" w:semiHidden="0" w:uiPriority="63" w:unhideWhenUsed="0"/>
+    <w:lsdException w:name="Medium Shading 2 Accent 2" w:semiHidden="0" w:uiPriority="64" w:unhideWhenUsed="0"/>
+    <w:lsdException w:name="Medium List 1 Accent 2" w:semiHidden="0" w:uiPriority="65" w:unhideWhenUsed="0"/>
+    <w:lsdException w:name="Medium List 2 Accent 2" w:semiHidden="0" w:uiPriority="66" w:unhideWhenUsed="0"/>
+    <w:lsdException w:name="Medium Grid 1 Accent 2" w:semiHidden="0" w:uiPriority="67" w:unhideWhenUsed="0"/>
+    <w:lsdException w:name="Medium Grid 2 Accent 2" w:semiHidden="0" w:uiPriority="68" w:unhideWhenUsed="0"/>
+    <w:lsdException w:name="Medium Grid 3 Accent 2" w:semiHidden="0" w:uiPriority="69" w:unhideWhenUsed="0"/>
+    <w:lsdException w:name="Dark List Accent 2" w:semiHidden="0" w:uiPriority="70" w:unhideWhenUsed="0"/>
+    <w:lsdException w:name="Colorful Shading Accent 2" w:semiHidden="0" w:uiPriority="71" w:unhideWhenUsed="0"/>
+    <w:lsdException w:name="Colorful List Accent 2" w:semiHidden="0" w:uiPriority="72" w:unhideWhenUsed="0"/>
+    <w:lsdException w:name="Colorful Grid Accent 2" w:semiHidden="0" w:uiPriority="73" w:unhideWhenUsed="0"/>
+    <w:lsdException w:name="Light Shading Accent 3" w:semiHidden="0" w:uiPriority="60" w:unhideWhenUsed="0"/>
+    <w:lsdException w:name="Light List Accent 3" w:semiHidden="0" w:uiPriority="61" w:unhideWhenUsed="0"/>
+    <w:lsdException w:name="Light Grid Accent 3" w:semiHidden="0" w:uiPriority="62" w:unhideWhenUsed="0"/>
+    <w:lsdException w:name="Medium Shading 1 Accent 3" w:semiHidden="0" w:uiPriority="63" w:unhideWhenUsed="0"/>
+    <w:lsdException w:name="Medium Shading 2 Accent 3" w:semiHidden="0" w:uiPriority="64" w:unhideWhenUsed="0"/>
+    <w:lsdException w:name="Medium List 1 Accent 3" w:semiHidden="0" w:uiPriority="65" w:unhideWhenUsed="0"/>
+    <w:lsdException w:name="Medium List 2 Accent 3" w:semiHidden="0" w:uiPriority="66" w:unhideWhenUsed="0"/>
+    <w:lsdException w:name="Medium Grid 1 Accent 3" w:semiHidden="0" w:uiPriority="67" w:unhideWhenUsed="0"/>
+    <w:lsdException w:name="Medium Grid 2 Accent 3" w:semiHidden="0" w:uiPriority="68" w:unhideWhenUsed="0"/>
+    <w:lsdException w:name="Medium Grid 3 Accent 3" w:semiHidden="0" w:uiPriority="69" w:unhideWhenUsed="0"/>
+    <w:lsdException w:name="Dark List Accent 3" w:semiHidden="0" w:uiPriority="70" w:unhideWhenUsed="0"/>
+    <w:lsdException w:name="Colorful Shading Accent 3" w:semiHidden="0" w:uiPriority="71" w:unhideWhenUsed="0"/>
+    <w:lsdException w:name="Colorful List Accent 3" w:semiHidden="0" w:uiPriority="72" w:unhideWhenUsed="0"/>
+    <w:lsdException w:name="Colorful Grid Accent 3" w:semiHidden="0" w:uiPriority="73" w:unhideWhenUsed="0"/>
+    <w:lsdException w:name="Light Shading Accent 4" w:semiHidden="0" w:uiPriority="60" w:unhideWhenUsed="0"/>
+    <w:lsdException w:name="Light List Accent 4" w:semiHidden="0" w:uiPriority="61" w:unhideWhenUsed="0"/>
+    <w:lsdException w:name="Light Grid Accent 4" w:semiHidden="0" w:uiPriority="62" w:unhideWhenUsed="0"/>
+    <w:lsdException w:name="Medium Shading 1 Accent 4" w:semiHidden="0" w:uiPriority="63" w:unhideWhenUsed="0"/>
+    <w:lsdException w:name="Medium Shading 2 Accent 4" w:semiHidden="0" w:uiPriority="64" w:unhideWhenUsed="0"/>
+    <w:lsdException w:name="Medium List 1 Accent 4" w:semiHidden="0" w:uiPriority="65" w:unhideWhenUsed="0"/>
+    <w:lsdException w:name="Medium List 2 Accent 4" w:semiHidden="0" w:uiPriority="66" w:unhideWhenUsed="0"/>
+    <w:lsdException w:name="Medium Grid 1 Accent 4" w:semiHidden="0" w:uiPriority="67" w:unhideWhenUsed="0"/>
+    <w:lsdException w:name="Medium Grid 2 Accent 4" w:semiHidden="0" w:uiPriority="68" w:unhideWhenUsed="0"/>
+    <w:lsdException w:name="Medium Grid 3 Accent 4" w:semiHidden="0" w:uiPriority="69" w:unhideWhenUsed="0"/>
+    <w:lsdException w:name="Dark List Accent 4" w:semiHidden="0" w:uiPriority="70" w:unhideWhenUsed="0"/>
+    <w:lsdException w:name="Colorful Shading Accent 4" w:semiHidden="0" w:uiPriority="71" w:unhideWhenUsed="0"/>
+    <w:lsdException w:name="Colorful List Accent 4" w:semiHidden="0" w:uiPriority="72" w:unhideWhenUsed="0"/>
+    <w:lsdException w:name="Colorful Grid Accent 4" w:semiHidden="0" w:uiPriority="73" w:unhideWhenUsed="0"/>
+    <w:lsdException w:name="Light Shading Accent 5" w:semiHidden="0" w:uiPriority="60" w:unhideWhenUsed="0"/>
+    <w:lsdException w:name="Light List Accent 5" w:semiHidden="0" w:uiPriority="61" w:unhideWhenUsed="0"/>
+    <w:lsdException w:name="Light Grid Accent 5" w:semiHidden="0" w:uiPriority="62" w:unhideWhenUsed="0"/>
+    <w:lsdException w:name="Medium Shading 1 Accent 5" w:semiHidden="0" w:uiPriority="63" w:unhideWhenUsed="0"/>
+    <w:lsdException w:name="Medium Shading 2 Accent 5" w:semiHidden="0" w:uiPriority="64" w:unhideWhenUsed="0"/>
+    <w:lsdException w:name="Medium List 1 Accent 5" w:semiHidden="0" w:uiPriority="65" w:unhideWhenUsed="0"/>
+    <w:lsdException w:name="Medium List 2 Accent 5" w:semiHidden="0" w:uiPriority="66" w:unhideWhenUsed="0"/>
+    <w:lsdException w:name="Medium Grid 1 Accent 5" w:semiHidden="0" w:uiPriority="67" w:unhideWhenUsed="0"/>
+    <w:lsdException w:name="Medium Grid 2 Accent 5" w:semiHidden="0" w:uiPriority="68" w:unhideWhenUsed="0"/>
+    <w:lsdException w:name="Medium Grid 3 Accent 5" w:semiHidden="0" w:uiPriority="69" w:unhideWhenUsed="0"/>
+    <w:lsdException w:name="Dark List Accent 5" w:semiHidden="0" w:uiPriority="70" w:unhideWhenUsed="0"/>
+    <w:lsdException w:name="Colorful Shading Accent 5" w:semiHidden="0" w:uiPriority="71" w:unhideWhenUsed="0"/>
+    <w:lsdException w:name="Colorful List Accent 5" w:semiHidden="0" w:uiPriority="72" w:unhideWhenUsed="0"/>
+    <w:lsdException w:name="Colorful Grid Accent 5" w:semiHidden="0" w:uiPriority="73" w:unhideWhenUsed="0"/>
+    <w:lsdException w:name="Light Shading Accent 6" w:semiHidden="0" w:uiPriority="60" w:unhideWhenUsed="0"/>
+    <w:lsdException w:name="Light List Accent 6" w:semiHidden="0" w:uiPriority="61" w:unhideWhenUsed="0"/>
+    <w:lsdException w:name="Light Grid Accent 6" w:semiHidden="0" w:uiPriority="62" w:unhideWhenUsed="0"/>
+    <w:lsdException w:name="Medium Shading 1 Accent 6" w:semiHidden="0" w:uiPriority="63" w:unhideWhenUsed="0"/>
+    <w:lsdException w:name="Medium Shading 2 Accent 6" w:semiHidden="0" w:uiPriority="64" w:unhideWhenUsed="0"/>
+    <w:lsdException w:name="Medium List 1 Accent 6" w:semiHidden="0" w:uiPriority="65" w:unhideWhenUsed="0"/>
+    <w:lsdException w:name="Medium List 2 Accent 6" w:semiHidden="0" w:uiPriority="66" w:unhideWhenUsed="0"/>
+    <w:lsdException w:name="Medium Grid 1 Accent 6" w:semiHidden="0" w:uiPriority="67" w:unhideWhenUsed="0"/>
+    <w:lsdException w:name="Medium Grid 2 Accent 6" w:semiHidden="0" w:uiPriority="68" w:unhideWhenUsed="0"/>
+    <w:lsdException w:name="Medium Grid 3 Accent 6" w:semiHidden="0" w:uiPriority="69" w:unhideWhenUsed="0"/>
+    <w:lsdException w:name="Dark List Accent 6" w:semiHidden="0" w:uiPriority="70" w:unhideWhenUsed="0"/>
+    <w:lsdException w:name="Colorful Shading Accent 6" w:semiHidden="0" w:uiPriority="71" w:unhideWhenUsed="0"/>
+    <w:lsdException w:name="Colorful List Accent 6" w:semiHidden="0" w:uiPriority="72" w:unhideWhenUsed="0"/>
+    <w:lsdException w:name="Colorful Grid Accent 6" w:semiHidden="0" w:uiPriority="73" w:unhideWhenUsed="0"/>
+    <w:lsdException w:name="Subtle Emphasis" w:semiHidden="0" w:uiPriority="19" w:unhideWhenUsed="0" w:qFormat="1"/>
+    <w:lsdException w:name="Intense Emphasis" w:semiHidden="0" w:uiPriority="21" w:unhideWhenUsed="0" w:qFormat="1"/>
+    <w:lsdException w:name="Subtle Reference" w:semiHidden="0" w:uiPriority="31" w:unhideWhenUsed="0" w:qFormat="1"/>
+    <w:lsdException w:name="Intense Reference" w:semiHidden="0" w:uiPriority="32" w:unhideWhenUsed="0" w:qFormat="1"/>
+    <w:lsdException w:name="Book Title" w:semiHidden="0" w:uiPriority="33" w:unhideWhenUsed="0" w:qFormat="1"/>
+    <w:lsdException w:name="Bibliography" w:uiPriority="37"/>
+    <w:lsdException w:name="TOC Heading" w:uiPriority="39" w:qFormat="1"/>
   </w:latentStyles>
-  <w:style w:type="paragraph" w:default="1" w:styleId="1">
+  <w:style w:type="paragraph" w:default="1" w:styleId="Normal">
     <w:name w:val="Normal"/>
     <w:qFormat/>
-    <w:uiPriority w:val="0"/>
-    <w:pPr>
-      <w:spacing w:after="200" w:line="276" w:lineRule="auto"/>
-    </w:pPr>
+    <w:rsid w:val="00812980"/>
     <w:rPr>
-      <w:rFonts w:asciiTheme="minorHAnsi" w:hAnsiTheme="minorHAnsi" w:eastAsiaTheme="minorEastAsia" w:cstheme="minorBidi"/>
+      <w:rFonts w:asciiTheme="minorHAnsi" w:eastAsiaTheme="minorEastAsia" w:hAnsiTheme="minorHAnsi" w:cstheme="minorBidi"/>
       <w:sz w:val="22"/>
       <w:szCs w:val="22"/>
-      <w:lang w:val="en-US" w:eastAsia="en-US" w:bidi="ar-SA"/>
     </w:rPr>
   </w:style>
-  <w:style w:type="character" w:default="1" w:styleId="3">
+  <w:style w:type="character" w:default="1" w:styleId="DefaultParagraphFont">
     <w:name w:val="Default Paragraph Font"/>
+    <w:uiPriority w:val="1"/>
+    <w:semiHidden/>
     <w:unhideWhenUsed/>
-    <w:uiPriority w:val="1"/>
   </w:style>
-  <w:style w:type="table" w:default="1" w:styleId="4">
+  <w:style w:type="table" w:default="1" w:styleId="TableNormal">
     <w:name w:val="Normal Table"/>
+    <w:uiPriority w:val="99"/>
+    <w:semiHidden/>
     <w:unhideWhenUsed/>
     <w:qFormat/>
-    <w:uiPriority w:val="99"/>
     <w:tblPr>
-      <w:tblLayout w:type="fixed"/>
+      <w:tblInd w:w="0" w:type="dxa"/>
       <w:tblCellMar>
         <w:top w:w="0" w:type="dxa"/>
         <w:left w:w="108" w:type="dxa"/>
@@ -1155,12 +1282,19 @@
       </w:tblCellMar>
     </w:tblPr>
   </w:style>
-  <w:style w:type="paragraph" w:styleId="2">
+  <w:style w:type="numbering" w:default="1" w:styleId="NoList">
+    <w:name w:val="No List"/>
+    <w:uiPriority w:val="99"/>
+    <w:semiHidden/>
+    <w:unhideWhenUsed/>
+  </w:style>
+  <w:style w:type="paragraph" w:styleId="BalloonText">
     <w:name w:val="Balloon Text"/>
-    <w:basedOn w:val="1"/>
-    <w:link w:val="5"/>
+    <w:basedOn w:val="Normal"/>
+    <w:link w:val="BalloonTextChar"/>
+    <w:uiPriority w:val="99"/>
     <w:unhideWhenUsed/>
-    <w:uiPriority w:val="99"/>
+    <w:rsid w:val="00812980"/>
     <w:pPr>
       <w:spacing w:after="0" w:line="240" w:lineRule="auto"/>
     </w:pPr>
@@ -1170,12 +1304,13 @@
       <w:szCs w:val="16"/>
     </w:rPr>
   </w:style>
-  <w:style w:type="character" w:customStyle="1" w:styleId="5">
+  <w:style w:type="character" w:customStyle="1" w:styleId="BalloonTextChar">
     <w:name w:val="Balloon Text Char"/>
-    <w:basedOn w:val="3"/>
-    <w:link w:val="2"/>
+    <w:basedOn w:val="DefaultParagraphFont"/>
+    <w:link w:val="BalloonText"/>
+    <w:uiPriority w:val="99"/>
     <w:semiHidden/>
-    <w:uiPriority w:val="99"/>
+    <w:rsid w:val="00812980"/>
     <w:rPr>
       <w:rFonts w:ascii="Tahoma" w:hAnsi="Tahoma" w:cs="Tahoma"/>
       <w:sz w:val="16"/>
@@ -1464,6 +1599,7 @@
     </a:fmtScheme>
   </a:themeElements>
   <a:objectDefaults/>
+  <a:extraClrSchemeLst/>
 </a:theme>
 </file>
 

</xml_diff>

<commit_message>
Result of code, screenshot
working of code added
</commit_message>
<xml_diff>
--- a/Review_2.docx
+++ b/Review_2.docx
@@ -86,12 +86,37 @@
           <w:sz w:val="28"/>
         </w:rPr>
       </w:pPr>
-      <w:r>
-        <w:rPr>
-          <w:rFonts w:ascii="Times New Roman" w:hAnsi="Times New Roman" w:cs="Times New Roman"/>
-          <w:sz w:val="28"/>
-        </w:rPr>
-        <w:t>Himansh Jain(15BCB0016)</w:t>
+      <w:proofErr w:type="spellStart"/>
+      <w:r>
+        <w:rPr>
+          <w:rFonts w:ascii="Times New Roman" w:hAnsi="Times New Roman" w:cs="Times New Roman"/>
+          <w:sz w:val="28"/>
+        </w:rPr>
+        <w:t>Himansh</w:t>
+      </w:r>
+      <w:proofErr w:type="spellEnd"/>
+      <w:r>
+        <w:rPr>
+          <w:rFonts w:ascii="Times New Roman" w:hAnsi="Times New Roman" w:cs="Times New Roman"/>
+          <w:sz w:val="28"/>
+        </w:rPr>
+        <w:t xml:space="preserve"> </w:t>
+      </w:r>
+      <w:proofErr w:type="gramStart"/>
+      <w:r>
+        <w:rPr>
+          <w:rFonts w:ascii="Times New Roman" w:hAnsi="Times New Roman" w:cs="Times New Roman"/>
+          <w:sz w:val="28"/>
+        </w:rPr>
+        <w:t>Jain(</w:t>
+      </w:r>
+      <w:proofErr w:type="gramEnd"/>
+      <w:r>
+        <w:rPr>
+          <w:rFonts w:ascii="Times New Roman" w:hAnsi="Times New Roman" w:cs="Times New Roman"/>
+          <w:sz w:val="28"/>
+        </w:rPr>
+        <w:t>15BCB0016)</w:t>
       </w:r>
     </w:p>
     <w:p>
@@ -107,7 +132,23 @@
           <w:rFonts w:ascii="Times New Roman" w:hAnsi="Times New Roman" w:cs="Times New Roman"/>
           <w:sz w:val="28"/>
         </w:rPr>
-        <w:t>Aaditya Vaidya(15BCB0032)</w:t>
+        <w:t xml:space="preserve">Aaditya </w:t>
+      </w:r>
+      <w:proofErr w:type="gramStart"/>
+      <w:r>
+        <w:rPr>
+          <w:rFonts w:ascii="Times New Roman" w:hAnsi="Times New Roman" w:cs="Times New Roman"/>
+          <w:sz w:val="28"/>
+        </w:rPr>
+        <w:t>Vaidya(</w:t>
+      </w:r>
+      <w:proofErr w:type="gramEnd"/>
+      <w:r>
+        <w:rPr>
+          <w:rFonts w:ascii="Times New Roman" w:hAnsi="Times New Roman" w:cs="Times New Roman"/>
+          <w:sz w:val="28"/>
+        </w:rPr>
+        <w:t>15BCB0032)</w:t>
       </w:r>
     </w:p>
     <w:p>
@@ -123,7 +164,23 @@
           <w:rFonts w:ascii="Times New Roman" w:hAnsi="Times New Roman" w:cs="Times New Roman"/>
           <w:sz w:val="28"/>
         </w:rPr>
-        <w:t>Dev Kumar(15BCB0060)</w:t>
+        <w:t xml:space="preserve">Dev </w:t>
+      </w:r>
+      <w:proofErr w:type="gramStart"/>
+      <w:r>
+        <w:rPr>
+          <w:rFonts w:ascii="Times New Roman" w:hAnsi="Times New Roman" w:cs="Times New Roman"/>
+          <w:sz w:val="28"/>
+        </w:rPr>
+        <w:t>Kumar(</w:t>
+      </w:r>
+      <w:proofErr w:type="gramEnd"/>
+      <w:r>
+        <w:rPr>
+          <w:rFonts w:ascii="Times New Roman" w:hAnsi="Times New Roman" w:cs="Times New Roman"/>
+          <w:sz w:val="28"/>
+        </w:rPr>
+        <w:t>15BCB0060)</w:t>
       </w:r>
     </w:p>
     <w:p>
@@ -139,7 +196,23 @@
           <w:rFonts w:ascii="Times New Roman" w:hAnsi="Times New Roman" w:cs="Times New Roman"/>
           <w:sz w:val="28"/>
         </w:rPr>
-        <w:t>Yash Shah(15BCB0123)</w:t>
+        <w:t xml:space="preserve">Yash </w:t>
+      </w:r>
+      <w:proofErr w:type="gramStart"/>
+      <w:r>
+        <w:rPr>
+          <w:rFonts w:ascii="Times New Roman" w:hAnsi="Times New Roman" w:cs="Times New Roman"/>
+          <w:sz w:val="28"/>
+        </w:rPr>
+        <w:t>Shah(</w:t>
+      </w:r>
+      <w:proofErr w:type="gramEnd"/>
+      <w:r>
+        <w:rPr>
+          <w:rFonts w:ascii="Times New Roman" w:hAnsi="Times New Roman" w:cs="Times New Roman"/>
+          <w:sz w:val="28"/>
+        </w:rPr>
+        <w:t>15BCB0123)</w:t>
       </w:r>
     </w:p>
     <w:p>
@@ -173,59 +246,67 @@
           <w:rFonts w:ascii="Times New Roman" w:hAnsi="Times New Roman" w:cs="Times New Roman"/>
           <w:sz w:val="28"/>
         </w:rPr>
-        <w:t>Prof. Manoov R</w:t>
-      </w:r>
-    </w:p>
-    <w:p>
-      <w:pPr>
-        <w:rPr>
-          <w:rFonts w:ascii="Times New Roman" w:hAnsi="Times New Roman" w:cs="Times New Roman"/>
-          <w:b/>
-          <w:sz w:val="28"/>
-        </w:rPr>
-      </w:pPr>
-    </w:p>
-    <w:p>
-      <w:pPr>
-        <w:rPr>
-          <w:rFonts w:ascii="Times New Roman" w:hAnsi="Times New Roman" w:cs="Times New Roman"/>
-          <w:b/>
-          <w:sz w:val="28"/>
-        </w:rPr>
-      </w:pPr>
-    </w:p>
-    <w:p>
-      <w:pPr>
-        <w:rPr>
-          <w:rFonts w:ascii="Times New Roman" w:hAnsi="Times New Roman" w:cs="Times New Roman"/>
-          <w:b/>
-          <w:sz w:val="28"/>
-        </w:rPr>
-      </w:pPr>
-    </w:p>
-    <w:p>
-      <w:pPr>
-        <w:rPr>
-          <w:rFonts w:ascii="Times New Roman" w:hAnsi="Times New Roman" w:cs="Times New Roman"/>
-          <w:b/>
-          <w:sz w:val="28"/>
-        </w:rPr>
-      </w:pPr>
-      <w:r>
-        <w:rPr>
-          <w:rFonts w:ascii="Times New Roman" w:hAnsi="Times New Roman" w:cs="Times New Roman"/>
-          <w:b/>
-          <w:sz w:val="28"/>
-        </w:rPr>
-        <w:t xml:space="preserve">PROJECT </w:t>
-      </w:r>
-      <w:r>
-        <w:rPr>
-          <w:rFonts w:ascii="Times New Roman" w:hAnsi="Times New Roman" w:cs="Times New Roman"/>
-          <w:b/>
-          <w:sz w:val="28"/>
-        </w:rPr>
-        <w:t>DETAILS</w:t>
+        <w:t xml:space="preserve">Prof. </w:t>
+      </w:r>
+      <w:proofErr w:type="spellStart"/>
+      <w:r>
+        <w:rPr>
+          <w:rFonts w:ascii="Times New Roman" w:hAnsi="Times New Roman" w:cs="Times New Roman"/>
+          <w:sz w:val="28"/>
+        </w:rPr>
+        <w:t>Manoov</w:t>
+      </w:r>
+      <w:proofErr w:type="spellEnd"/>
+      <w:r>
+        <w:rPr>
+          <w:rFonts w:ascii="Times New Roman" w:hAnsi="Times New Roman" w:cs="Times New Roman"/>
+          <w:sz w:val="28"/>
+        </w:rPr>
+        <w:t xml:space="preserve"> R</w:t>
+      </w:r>
+    </w:p>
+    <w:p>
+      <w:pPr>
+        <w:rPr>
+          <w:rFonts w:ascii="Times New Roman" w:hAnsi="Times New Roman" w:cs="Times New Roman"/>
+          <w:b/>
+          <w:sz w:val="28"/>
+        </w:rPr>
+      </w:pPr>
+    </w:p>
+    <w:p>
+      <w:pPr>
+        <w:rPr>
+          <w:rFonts w:ascii="Times New Roman" w:hAnsi="Times New Roman" w:cs="Times New Roman"/>
+          <w:b/>
+          <w:sz w:val="28"/>
+        </w:rPr>
+      </w:pPr>
+    </w:p>
+    <w:p>
+      <w:pPr>
+        <w:rPr>
+          <w:rFonts w:ascii="Times New Roman" w:hAnsi="Times New Roman" w:cs="Times New Roman"/>
+          <w:b/>
+          <w:sz w:val="28"/>
+        </w:rPr>
+      </w:pPr>
+    </w:p>
+    <w:p>
+      <w:pPr>
+        <w:rPr>
+          <w:rFonts w:ascii="Times New Roman" w:hAnsi="Times New Roman" w:cs="Times New Roman"/>
+          <w:b/>
+          <w:sz w:val="28"/>
+        </w:rPr>
+      </w:pPr>
+      <w:r>
+        <w:rPr>
+          <w:rFonts w:ascii="Times New Roman" w:hAnsi="Times New Roman" w:cs="Times New Roman"/>
+          <w:b/>
+          <w:sz w:val="28"/>
+        </w:rPr>
+        <w:t>PROJECT DETAILS</w:t>
       </w:r>
     </w:p>
     <w:p>
@@ -266,21 +347,55 @@
           <w:rFonts w:ascii="Times New Roman" w:hAnsi="Times New Roman" w:cs="Times New Roman"/>
           <w:sz w:val="28"/>
         </w:rPr>
-        <w:t xml:space="preserve">A new algorithm is presented to provide an efficient solution to most of the square problems, in which the linear mechanism's multiplication of matrix is ​​two small dimensions Matroso's CraneCare product. The solution algorithm is based </w:t>
-      </w:r>
-      <w:r>
-        <w:rPr>
-          <w:rFonts w:ascii="Times New Roman" w:hAnsi="Times New Roman" w:cs="Times New Roman"/>
-          <w:sz w:val="28"/>
-        </w:rPr>
-        <w:t xml:space="preserve">on the QR terminology of the small dimension matrix. Full load equilibrium is achieved by absorbing the property of 'Crookcrake' property, and the communication needs can be reduced by using the binary exchange algorithm for matrix transposition. Parallel </w:t>
-      </w:r>
-      <w:r>
-        <w:rPr>
-          <w:rFonts w:ascii="Times New Roman" w:hAnsi="Times New Roman" w:cs="Times New Roman"/>
-          <w:sz w:val="28"/>
-        </w:rPr>
-        <w:t>algorithms are presented, and timing results are shown on test runs on the Intel i860 computer.</w:t>
+        <w:t xml:space="preserve">A new algorithm is presented to provide an efficient solution to most of the square problems, in which the linear mechanism's multiplication of matrix is ​​two small dimensions </w:t>
+      </w:r>
+      <w:proofErr w:type="spellStart"/>
+      <w:r>
+        <w:rPr>
+          <w:rFonts w:ascii="Times New Roman" w:hAnsi="Times New Roman" w:cs="Times New Roman"/>
+          <w:sz w:val="28"/>
+        </w:rPr>
+        <w:t>Matroso's</w:t>
+      </w:r>
+      <w:proofErr w:type="spellEnd"/>
+      <w:r>
+        <w:rPr>
+          <w:rFonts w:ascii="Times New Roman" w:hAnsi="Times New Roman" w:cs="Times New Roman"/>
+          <w:sz w:val="28"/>
+        </w:rPr>
+        <w:t xml:space="preserve"> </w:t>
+      </w:r>
+      <w:proofErr w:type="spellStart"/>
+      <w:r>
+        <w:rPr>
+          <w:rFonts w:ascii="Times New Roman" w:hAnsi="Times New Roman" w:cs="Times New Roman"/>
+          <w:sz w:val="28"/>
+        </w:rPr>
+        <w:t>CraneCare</w:t>
+      </w:r>
+      <w:proofErr w:type="spellEnd"/>
+      <w:r>
+        <w:rPr>
+          <w:rFonts w:ascii="Times New Roman" w:hAnsi="Times New Roman" w:cs="Times New Roman"/>
+          <w:sz w:val="28"/>
+        </w:rPr>
+        <w:t xml:space="preserve"> product. The solution algorithm is based on the QR terminology of the small dimension matrix. Full load equilibrium is achieved by absorbing the property of '</w:t>
+      </w:r>
+      <w:proofErr w:type="spellStart"/>
+      <w:r>
+        <w:rPr>
+          <w:rFonts w:ascii="Times New Roman" w:hAnsi="Times New Roman" w:cs="Times New Roman"/>
+          <w:sz w:val="28"/>
+        </w:rPr>
+        <w:t>Crookcrake</w:t>
+      </w:r>
+      <w:proofErr w:type="spellEnd"/>
+      <w:r>
+        <w:rPr>
+          <w:rFonts w:ascii="Times New Roman" w:hAnsi="Times New Roman" w:cs="Times New Roman"/>
+          <w:sz w:val="28"/>
+        </w:rPr>
+        <w:t>' property, and the communication needs can be reduced by using the binary exchange algorithm for matrix transposition. Parallel algorithms are presented, and timing results are shown on test runs on the Intel i860 computer.</w:t>
       </w:r>
     </w:p>
     <w:p>
@@ -317,8 +432,9 @@
           <w:sz w:val="28"/>
           <w:lang w:val="en-IN"/>
         </w:rPr>
-        <w:t xml:space="preserve">QR Factorization is used </w:t>
-      </w:r>
+        <w:t xml:space="preserve">QR Factorization is used n to </w:t>
+      </w:r>
+      <w:proofErr w:type="gramStart"/>
       <w:r>
         <w:rPr>
           <w:rFonts w:ascii="Times New Roman" w:hAnsi="Times New Roman" w:cs="Times New Roman"/>
@@ -326,18 +442,29 @@
           <w:sz w:val="28"/>
           <w:lang w:val="en-IN"/>
         </w:rPr>
-        <w:t>n to solve  linear equations ,least squares problems</w:t>
-      </w:r>
-    </w:p>
-    <w:p>
-      <w:pPr>
+        <w:t>solve  linear</w:t>
+      </w:r>
+      <w:proofErr w:type="gramEnd"/>
+      <w:r>
         <w:rPr>
           <w:rFonts w:ascii="Times New Roman" w:hAnsi="Times New Roman" w:cs="Times New Roman"/>
           <w:bCs/>
           <w:sz w:val="28"/>
           <w:lang w:val="en-IN"/>
         </w:rPr>
-      </w:pPr>
+        <w:t xml:space="preserve"> equations ,least squares problems</w:t>
+      </w:r>
+    </w:p>
+    <w:p>
+      <w:pPr>
+        <w:rPr>
+          <w:rFonts w:ascii="Times New Roman" w:hAnsi="Times New Roman" w:cs="Times New Roman"/>
+          <w:bCs/>
+          <w:sz w:val="28"/>
+          <w:lang w:val="en-IN"/>
+        </w:rPr>
+      </w:pPr>
+      <w:proofErr w:type="gramStart"/>
       <w:r>
         <w:rPr>
           <w:rFonts w:ascii="Times New Roman" w:hAnsi="Times New Roman" w:cs="Times New Roman"/>
@@ -356,80 +483,112 @@
           <w:sz w:val="28"/>
           <w:lang w:val="en-IN"/>
         </w:rPr>
-        <w:t xml:space="preserve"> constrained least squares problems</w:t>
-      </w:r>
-    </w:p>
-    <w:p>
-      <w:pPr>
-        <w:rPr>
-          <w:rFonts w:ascii="Times New Roman" w:hAnsi="Times New Roman" w:cs="Times New Roman"/>
-          <w:sz w:val="28"/>
-        </w:rPr>
-      </w:pPr>
-      <w:r>
-        <w:rPr>
-          <w:rFonts w:ascii="Times New Roman" w:hAnsi="Times New Roman" w:cs="Times New Roman"/>
-          <w:sz w:val="28"/>
-        </w:rPr>
-        <w:t>In this project we will try t</w:t>
-      </w:r>
-      <w:r>
-        <w:rPr>
-          <w:rFonts w:ascii="Times New Roman" w:hAnsi="Times New Roman" w:cs="Times New Roman"/>
-          <w:sz w:val="28"/>
-        </w:rPr>
-        <w:t>o implement a parallel algorithm to solve the least square problem (full order)</w:t>
-      </w:r>
-    </w:p>
-    <w:p>
-      <w:pPr>
-        <w:rPr>
-          <w:rFonts w:ascii="Times New Roman" w:hAnsi="Times New Roman" w:cs="Times New Roman"/>
-          <w:sz w:val="28"/>
-        </w:rPr>
-      </w:pPr>
-      <w:r>
-        <w:rPr>
-          <w:rFonts w:ascii="Times New Roman" w:hAnsi="Times New Roman" w:cs="Times New Roman"/>
-          <w:sz w:val="28"/>
-        </w:rPr>
-        <w:t>(AQB) x = t, Where AE Mora, Page and B E MN, Q, Sequence (A) = P, Sequence (B) = q, and xE ~ RM, TE ~</w:t>
-      </w:r>
-    </w:p>
-    <w:p>
-      <w:pPr>
-        <w:rPr>
-          <w:rFonts w:ascii="Times New Roman" w:hAnsi="Times New Roman" w:cs="Times New Roman"/>
-          <w:sz w:val="28"/>
-        </w:rPr>
-      </w:pPr>
-      <w:r>
-        <w:rPr>
-          <w:rFonts w:ascii="Times New Roman" w:hAnsi="Times New Roman" w:cs="Times New Roman"/>
-          <w:sz w:val="28"/>
-        </w:rPr>
-        <w:t>According to the pre-existing research a new method for halting based on A</w:t>
-      </w:r>
-      <w:r>
-        <w:rPr>
-          <w:rFonts w:ascii="Times New Roman" w:hAnsi="Times New Roman" w:cs="Times New Roman"/>
-          <w:sz w:val="28"/>
-        </w:rPr>
-        <w:t xml:space="preserve"> and B curare disintegration. Here we describe an improved algorithm which needs to be compiled in one of the R-matrices and discusses its implementation on the Intel i860 computer. Improved algorithm uses Crankker's product 'Comutability' property. A pair</w:t>
-      </w:r>
-      <w:r>
-        <w:rPr>
-          <w:rFonts w:ascii="Times New Roman" w:hAnsi="Times New Roman" w:cs="Times New Roman"/>
-          <w:sz w:val="28"/>
-        </w:rPr>
-        <w:t xml:space="preserve"> of high triangular systems is produced, from which at least squares can be solved by backside of the two systems in parallel. It has significantly less communication overhead than the version of algorithm given in a better computational load equilibration</w:t>
-      </w:r>
-      <w:r>
-        <w:rPr>
-          <w:rFonts w:ascii="Times New Roman" w:hAnsi="Times New Roman" w:cs="Times New Roman"/>
-          <w:sz w:val="28"/>
-        </w:rPr>
-        <w:t xml:space="preserve"> and.</w:t>
+        <w:t xml:space="preserve"> constrained</w:t>
+      </w:r>
+      <w:proofErr w:type="gramEnd"/>
+      <w:r>
+        <w:rPr>
+          <w:rFonts w:ascii="Times New Roman" w:hAnsi="Times New Roman" w:cs="Times New Roman"/>
+          <w:bCs/>
+          <w:sz w:val="28"/>
+          <w:lang w:val="en-IN"/>
+        </w:rPr>
+        <w:t xml:space="preserve"> least squares problems</w:t>
+      </w:r>
+    </w:p>
+    <w:p>
+      <w:pPr>
+        <w:rPr>
+          <w:rFonts w:ascii="Times New Roman" w:hAnsi="Times New Roman" w:cs="Times New Roman"/>
+          <w:sz w:val="28"/>
+        </w:rPr>
+      </w:pPr>
+      <w:r>
+        <w:rPr>
+          <w:rFonts w:ascii="Times New Roman" w:hAnsi="Times New Roman" w:cs="Times New Roman"/>
+          <w:sz w:val="28"/>
+        </w:rPr>
+        <w:t>In this project we will try to implement a parallel algorithm to solve the least square problem (full order)</w:t>
+      </w:r>
+    </w:p>
+    <w:p>
+      <w:pPr>
+        <w:rPr>
+          <w:rFonts w:ascii="Times New Roman" w:hAnsi="Times New Roman" w:cs="Times New Roman"/>
+          <w:sz w:val="28"/>
+        </w:rPr>
+      </w:pPr>
+      <w:r>
+        <w:rPr>
+          <w:rFonts w:ascii="Times New Roman" w:hAnsi="Times New Roman" w:cs="Times New Roman"/>
+          <w:sz w:val="28"/>
+        </w:rPr>
+        <w:t xml:space="preserve">(AQB) x = t, Where AE Mora, Page and B E MN, Q, Sequence (A) = P, Sequence (B) = q, and </w:t>
+      </w:r>
+      <w:proofErr w:type="spellStart"/>
+      <w:proofErr w:type="gramStart"/>
+      <w:r>
+        <w:rPr>
+          <w:rFonts w:ascii="Times New Roman" w:hAnsi="Times New Roman" w:cs="Times New Roman"/>
+          <w:sz w:val="28"/>
+        </w:rPr>
+        <w:t>xE</w:t>
+      </w:r>
+      <w:proofErr w:type="spellEnd"/>
+      <w:proofErr w:type="gramEnd"/>
+      <w:r>
+        <w:rPr>
+          <w:rFonts w:ascii="Times New Roman" w:hAnsi="Times New Roman" w:cs="Times New Roman"/>
+          <w:sz w:val="28"/>
+        </w:rPr>
+        <w:t xml:space="preserve"> ~ RM, TE ~</w:t>
+      </w:r>
+    </w:p>
+    <w:p>
+      <w:pPr>
+        <w:rPr>
+          <w:rFonts w:ascii="Times New Roman" w:hAnsi="Times New Roman" w:cs="Times New Roman"/>
+          <w:sz w:val="28"/>
+        </w:rPr>
+      </w:pPr>
+      <w:r>
+        <w:rPr>
+          <w:rFonts w:ascii="Times New Roman" w:hAnsi="Times New Roman" w:cs="Times New Roman"/>
+          <w:sz w:val="28"/>
+        </w:rPr>
+        <w:t xml:space="preserve">According to the pre-existing research a new method for halting based on A and B curare disintegration. Here we describe an improved algorithm which needs to be compiled in one of the R-matrices and discusses its implementation on the Intel i860 computer. Improved algorithm uses </w:t>
+      </w:r>
+      <w:proofErr w:type="spellStart"/>
+      <w:r>
+        <w:rPr>
+          <w:rFonts w:ascii="Times New Roman" w:hAnsi="Times New Roman" w:cs="Times New Roman"/>
+          <w:sz w:val="28"/>
+        </w:rPr>
+        <w:t>Crankker's</w:t>
+      </w:r>
+      <w:proofErr w:type="spellEnd"/>
+      <w:r>
+        <w:rPr>
+          <w:rFonts w:ascii="Times New Roman" w:hAnsi="Times New Roman" w:cs="Times New Roman"/>
+          <w:sz w:val="28"/>
+        </w:rPr>
+        <w:t xml:space="preserve"> product '</w:t>
+      </w:r>
+      <w:proofErr w:type="spellStart"/>
+      <w:r>
+        <w:rPr>
+          <w:rFonts w:ascii="Times New Roman" w:hAnsi="Times New Roman" w:cs="Times New Roman"/>
+          <w:sz w:val="28"/>
+        </w:rPr>
+        <w:t>Comutability</w:t>
+      </w:r>
+      <w:proofErr w:type="spellEnd"/>
+      <w:r>
+        <w:rPr>
+          <w:rFonts w:ascii="Times New Roman" w:hAnsi="Times New Roman" w:cs="Times New Roman"/>
+          <w:sz w:val="28"/>
+        </w:rPr>
+        <w:t>' property. A pair of high triangular systems is produced, from which at least squares can be solved by backside of the two systems in parallel. It has significantly less communication overhead than the version of algorithm given in a better computational load equilibration and.</w:t>
       </w:r>
     </w:p>
     <w:p>
@@ -472,7 +631,43 @@
           <w:sz w:val="28"/>
           <w:szCs w:val="28"/>
         </w:rPr>
-        <w:t>We are going to use Kronecker product large-least squares algorithm for parallelization to improvise the QR-factorization problem in Hadoop.</w:t>
+        <w:t xml:space="preserve">We are going to use </w:t>
+      </w:r>
+      <w:proofErr w:type="spellStart"/>
+      <w:r>
+        <w:rPr>
+          <w:rFonts w:ascii="Times New Roman" w:hAnsi="Times New Roman" w:cs="Times New Roman"/>
+          <w:sz w:val="28"/>
+          <w:szCs w:val="28"/>
+        </w:rPr>
+        <w:t>Kronecker</w:t>
+      </w:r>
+      <w:proofErr w:type="spellEnd"/>
+      <w:r>
+        <w:rPr>
+          <w:rFonts w:ascii="Times New Roman" w:hAnsi="Times New Roman" w:cs="Times New Roman"/>
+          <w:sz w:val="28"/>
+          <w:szCs w:val="28"/>
+        </w:rPr>
+        <w:t xml:space="preserve"> product large-least squares algorithm for parallelization to improvise the QR-factorization problem in </w:t>
+      </w:r>
+      <w:proofErr w:type="spellStart"/>
+      <w:r>
+        <w:rPr>
+          <w:rFonts w:ascii="Times New Roman" w:hAnsi="Times New Roman" w:cs="Times New Roman"/>
+          <w:sz w:val="28"/>
+          <w:szCs w:val="28"/>
+        </w:rPr>
+        <w:t>Hadoop</w:t>
+      </w:r>
+      <w:proofErr w:type="spellEnd"/>
+      <w:r>
+        <w:rPr>
+          <w:rFonts w:ascii="Times New Roman" w:hAnsi="Times New Roman" w:cs="Times New Roman"/>
+          <w:sz w:val="28"/>
+          <w:szCs w:val="28"/>
+        </w:rPr>
+        <w:t>.</w:t>
       </w:r>
     </w:p>
     <w:p>
@@ -517,100 +712,328 @@
           <w:sz w:val="24"/>
           <w:szCs w:val="24"/>
         </w:rPr>
-        <w:t>I. Compute the vector sr according to Sr = (QIIt)~ ~ 13)tr;</w:t>
-      </w:r>
-    </w:p>
-    <w:p>
-      <w:pPr>
-        <w:rPr>
-          <w:rFonts w:ascii="Times New Roman" w:hAnsi="Times New Roman" w:cs="Times New Roman"/>
-          <w:sz w:val="24"/>
-          <w:szCs w:val="24"/>
-        </w:rPr>
-      </w:pPr>
-      <w:r>
-        <w:rPr>
-          <w:rFonts w:ascii="Times New Roman" w:hAnsi="Times New Roman" w:cs="Times New Roman"/>
-          <w:sz w:val="24"/>
-          <w:szCs w:val="24"/>
-        </w:rPr>
-        <w:t xml:space="preserve"> 2. Compute the vector hr according to hr = (I~ ® QI2)' )s7; </w:t>
-      </w:r>
-    </w:p>
-    <w:p>
-      <w:pPr>
-        <w:rPr>
-          <w:rFonts w:ascii="Times New Roman" w:hAnsi="Times New Roman" w:cs="Times New Roman"/>
-          <w:sz w:val="24"/>
-          <w:szCs w:val="24"/>
-        </w:rPr>
-      </w:pPr>
-      <w:r>
-        <w:rPr>
-          <w:rFonts w:ascii="Times New Roman" w:hAnsi="Times New Roman" w:cs="Times New Roman"/>
-          <w:sz w:val="24"/>
-          <w:szCs w:val="24"/>
-        </w:rPr>
-        <w:t xml:space="preserve">3. Block back substitute to obtain the solution vector zr to the system (I] ® RC2))Zr = hr; </w:t>
-      </w:r>
-    </w:p>
-    <w:p>
-      <w:pPr>
-        <w:rPr>
-          <w:rFonts w:ascii="Times New Roman" w:hAnsi="Times New Roman" w:cs="Times New Roman"/>
-          <w:sz w:val="24"/>
-          <w:szCs w:val="24"/>
-        </w:rPr>
-      </w:pPr>
-      <w:r>
-        <w:rPr>
-          <w:rFonts w:ascii="Times New Roman" w:hAnsi="Times New Roman" w:cs="Times New Roman"/>
-          <w:sz w:val="24"/>
-          <w:szCs w:val="24"/>
-        </w:rPr>
-        <w:t>4. Form the vector z from the vector ZT, i.e., perform a matrix transpose operation on zT;</w:t>
-      </w:r>
-    </w:p>
-    <w:p>
-      <w:pPr>
-        <w:rPr>
-          <w:rFonts w:ascii="Times New Roman" w:hAnsi="Times New Roman" w:cs="Times New Roman"/>
-          <w:sz w:val="24"/>
-          <w:szCs w:val="24"/>
-        </w:rPr>
-      </w:pPr>
-      <w:r>
-        <w:rPr>
-          <w:rFonts w:ascii="Times New Roman" w:hAnsi="Times New Roman" w:cs="Times New Roman"/>
-          <w:sz w:val="24"/>
-          <w:szCs w:val="24"/>
-        </w:rPr>
-        <w:t xml:space="preserve"> 5. Block </w:t>
-      </w:r>
-      <w:r>
-        <w:rPr>
-          <w:rFonts w:ascii="Times New Roman" w:hAnsi="Times New Roman" w:cs="Times New Roman"/>
-          <w:sz w:val="24"/>
-          <w:szCs w:val="24"/>
-        </w:rPr>
-        <w:t xml:space="preserve">back substitute to obtain the solution vector y to the system (12 ® RC~))y = z; </w:t>
-      </w:r>
-    </w:p>
-    <w:p>
-      <w:pPr>
-        <w:rPr>
-          <w:rFonts w:ascii="Times New Roman" w:hAnsi="Times New Roman" w:cs="Times New Roman"/>
-          <w:sz w:val="24"/>
-          <w:szCs w:val="24"/>
-        </w:rPr>
-      </w:pPr>
-      <w:r>
-        <w:rPr>
-          <w:rFonts w:ascii="Times New Roman" w:hAnsi="Times New Roman" w:cs="Times New Roman"/>
-          <w:sz w:val="24"/>
-          <w:szCs w:val="24"/>
-        </w:rPr>
-        <w:t xml:space="preserve">6. Repermute the vector yr according to .qr= (1~ ® P2)y7; </w:t>
+        <w:t xml:space="preserve">I. Compute the vector </w:t>
+      </w:r>
+      <w:proofErr w:type="spellStart"/>
+      <w:r>
+        <w:rPr>
+          <w:rFonts w:ascii="Times New Roman" w:hAnsi="Times New Roman" w:cs="Times New Roman"/>
+          <w:sz w:val="24"/>
+          <w:szCs w:val="24"/>
+        </w:rPr>
+        <w:t>sr</w:t>
+      </w:r>
+      <w:proofErr w:type="spellEnd"/>
+      <w:r>
+        <w:rPr>
+          <w:rFonts w:ascii="Times New Roman" w:hAnsi="Times New Roman" w:cs="Times New Roman"/>
+          <w:sz w:val="24"/>
+          <w:szCs w:val="24"/>
+        </w:rPr>
+        <w:t xml:space="preserve"> according to </w:t>
+      </w:r>
+      <w:proofErr w:type="spellStart"/>
+      <w:r>
+        <w:rPr>
+          <w:rFonts w:ascii="Times New Roman" w:hAnsi="Times New Roman" w:cs="Times New Roman"/>
+          <w:sz w:val="24"/>
+          <w:szCs w:val="24"/>
+        </w:rPr>
+        <w:t>Sr</w:t>
+      </w:r>
+      <w:proofErr w:type="spellEnd"/>
+      <w:r>
+        <w:rPr>
+          <w:rFonts w:ascii="Times New Roman" w:hAnsi="Times New Roman" w:cs="Times New Roman"/>
+          <w:sz w:val="24"/>
+          <w:szCs w:val="24"/>
+        </w:rPr>
+        <w:t xml:space="preserve"> = (</w:t>
+      </w:r>
+      <w:proofErr w:type="spellStart"/>
+      <w:r>
+        <w:rPr>
+          <w:rFonts w:ascii="Times New Roman" w:hAnsi="Times New Roman" w:cs="Times New Roman"/>
+          <w:sz w:val="24"/>
+          <w:szCs w:val="24"/>
+        </w:rPr>
+        <w:t>QIIt</w:t>
+      </w:r>
+      <w:proofErr w:type="spellEnd"/>
+      <w:proofErr w:type="gramStart"/>
+      <w:r>
+        <w:rPr>
+          <w:rFonts w:ascii="Times New Roman" w:hAnsi="Times New Roman" w:cs="Times New Roman"/>
+          <w:sz w:val="24"/>
+          <w:szCs w:val="24"/>
+        </w:rPr>
+        <w:t>)~</w:t>
+      </w:r>
+      <w:proofErr w:type="gramEnd"/>
+      <w:r>
+        <w:rPr>
+          <w:rFonts w:ascii="Times New Roman" w:hAnsi="Times New Roman" w:cs="Times New Roman"/>
+          <w:sz w:val="24"/>
+          <w:szCs w:val="24"/>
+        </w:rPr>
+        <w:t xml:space="preserve"> ~ 13)</w:t>
+      </w:r>
+      <w:proofErr w:type="spellStart"/>
+      <w:r>
+        <w:rPr>
+          <w:rFonts w:ascii="Times New Roman" w:hAnsi="Times New Roman" w:cs="Times New Roman"/>
+          <w:sz w:val="24"/>
+          <w:szCs w:val="24"/>
+        </w:rPr>
+        <w:t>tr</w:t>
+      </w:r>
+      <w:proofErr w:type="spellEnd"/>
+      <w:r>
+        <w:rPr>
+          <w:rFonts w:ascii="Times New Roman" w:hAnsi="Times New Roman" w:cs="Times New Roman"/>
+          <w:sz w:val="24"/>
+          <w:szCs w:val="24"/>
+        </w:rPr>
+        <w:t>;</w:t>
+      </w:r>
+    </w:p>
+    <w:p>
+      <w:pPr>
+        <w:rPr>
+          <w:rFonts w:ascii="Times New Roman" w:hAnsi="Times New Roman" w:cs="Times New Roman"/>
+          <w:sz w:val="24"/>
+          <w:szCs w:val="24"/>
+        </w:rPr>
+      </w:pPr>
+      <w:r>
+        <w:rPr>
+          <w:rFonts w:ascii="Times New Roman" w:hAnsi="Times New Roman" w:cs="Times New Roman"/>
+          <w:sz w:val="24"/>
+          <w:szCs w:val="24"/>
+        </w:rPr>
+        <w:t xml:space="preserve"> 2. Compute the vector hr according to hr = (I~ ® QI2)</w:t>
+      </w:r>
+      <w:proofErr w:type="gramStart"/>
+      <w:r>
+        <w:rPr>
+          <w:rFonts w:ascii="Times New Roman" w:hAnsi="Times New Roman" w:cs="Times New Roman"/>
+          <w:sz w:val="24"/>
+          <w:szCs w:val="24"/>
+        </w:rPr>
+        <w:t>' )s7</w:t>
+      </w:r>
+      <w:proofErr w:type="gramEnd"/>
+      <w:r>
+        <w:rPr>
+          <w:rFonts w:ascii="Times New Roman" w:hAnsi="Times New Roman" w:cs="Times New Roman"/>
+          <w:sz w:val="24"/>
+          <w:szCs w:val="24"/>
+        </w:rPr>
+        <w:t xml:space="preserve">; </w:t>
+      </w:r>
+    </w:p>
+    <w:p>
+      <w:pPr>
+        <w:rPr>
+          <w:rFonts w:ascii="Times New Roman" w:hAnsi="Times New Roman" w:cs="Times New Roman"/>
+          <w:sz w:val="24"/>
+          <w:szCs w:val="24"/>
+        </w:rPr>
+      </w:pPr>
+      <w:r>
+        <w:rPr>
+          <w:rFonts w:ascii="Times New Roman" w:hAnsi="Times New Roman" w:cs="Times New Roman"/>
+          <w:sz w:val="24"/>
+          <w:szCs w:val="24"/>
+        </w:rPr>
+        <w:t xml:space="preserve">3. Block back substitute to obtain the solution vector </w:t>
+      </w:r>
+      <w:proofErr w:type="spellStart"/>
+      <w:r>
+        <w:rPr>
+          <w:rFonts w:ascii="Times New Roman" w:hAnsi="Times New Roman" w:cs="Times New Roman"/>
+          <w:sz w:val="24"/>
+          <w:szCs w:val="24"/>
+        </w:rPr>
+        <w:t>zr</w:t>
+      </w:r>
+      <w:proofErr w:type="spellEnd"/>
+      <w:r>
+        <w:rPr>
+          <w:rFonts w:ascii="Times New Roman" w:hAnsi="Times New Roman" w:cs="Times New Roman"/>
+          <w:sz w:val="24"/>
+          <w:szCs w:val="24"/>
+        </w:rPr>
+        <w:t xml:space="preserve"> to the system (I] ® RC2)</w:t>
+      </w:r>
+      <w:proofErr w:type="gramStart"/>
+      <w:r>
+        <w:rPr>
+          <w:rFonts w:ascii="Times New Roman" w:hAnsi="Times New Roman" w:cs="Times New Roman"/>
+          <w:sz w:val="24"/>
+          <w:szCs w:val="24"/>
+        </w:rPr>
+        <w:t>)</w:t>
+      </w:r>
+      <w:proofErr w:type="spellStart"/>
+      <w:r>
+        <w:rPr>
+          <w:rFonts w:ascii="Times New Roman" w:hAnsi="Times New Roman" w:cs="Times New Roman"/>
+          <w:sz w:val="24"/>
+          <w:szCs w:val="24"/>
+        </w:rPr>
+        <w:t>Zr</w:t>
+      </w:r>
+      <w:proofErr w:type="spellEnd"/>
+      <w:proofErr w:type="gramEnd"/>
+      <w:r>
+        <w:rPr>
+          <w:rFonts w:ascii="Times New Roman" w:hAnsi="Times New Roman" w:cs="Times New Roman"/>
+          <w:sz w:val="24"/>
+          <w:szCs w:val="24"/>
+        </w:rPr>
+        <w:t xml:space="preserve"> = hr; </w:t>
+      </w:r>
+    </w:p>
+    <w:p>
+      <w:pPr>
+        <w:rPr>
+          <w:rFonts w:ascii="Times New Roman" w:hAnsi="Times New Roman" w:cs="Times New Roman"/>
+          <w:sz w:val="24"/>
+          <w:szCs w:val="24"/>
+        </w:rPr>
+      </w:pPr>
+      <w:r>
+        <w:rPr>
+          <w:rFonts w:ascii="Times New Roman" w:hAnsi="Times New Roman" w:cs="Times New Roman"/>
+          <w:sz w:val="24"/>
+          <w:szCs w:val="24"/>
+        </w:rPr>
+        <w:t xml:space="preserve">4. Form the vector z from the vector ZT, i.e., perform a matrix transpose operation on </w:t>
+      </w:r>
+      <w:proofErr w:type="spellStart"/>
+      <w:r>
+        <w:rPr>
+          <w:rFonts w:ascii="Times New Roman" w:hAnsi="Times New Roman" w:cs="Times New Roman"/>
+          <w:sz w:val="24"/>
+          <w:szCs w:val="24"/>
+        </w:rPr>
+        <w:t>zT</w:t>
+      </w:r>
+      <w:proofErr w:type="spellEnd"/>
+      <w:r>
+        <w:rPr>
+          <w:rFonts w:ascii="Times New Roman" w:hAnsi="Times New Roman" w:cs="Times New Roman"/>
+          <w:sz w:val="24"/>
+          <w:szCs w:val="24"/>
+        </w:rPr>
+        <w:t>;</w:t>
+      </w:r>
+    </w:p>
+    <w:p>
+      <w:pPr>
+        <w:rPr>
+          <w:rFonts w:ascii="Times New Roman" w:hAnsi="Times New Roman" w:cs="Times New Roman"/>
+          <w:sz w:val="24"/>
+          <w:szCs w:val="24"/>
+        </w:rPr>
+      </w:pPr>
+      <w:r>
+        <w:rPr>
+          <w:rFonts w:ascii="Times New Roman" w:hAnsi="Times New Roman" w:cs="Times New Roman"/>
+          <w:sz w:val="24"/>
+          <w:szCs w:val="24"/>
+        </w:rPr>
+        <w:t xml:space="preserve"> 5. Block back substitute to obtain the solution vector y to the system (12 ® RC~)</w:t>
+      </w:r>
+      <w:proofErr w:type="gramStart"/>
+      <w:r>
+        <w:rPr>
+          <w:rFonts w:ascii="Times New Roman" w:hAnsi="Times New Roman" w:cs="Times New Roman"/>
+          <w:sz w:val="24"/>
+          <w:szCs w:val="24"/>
+        </w:rPr>
+        <w:t>)y</w:t>
+      </w:r>
+      <w:proofErr w:type="gramEnd"/>
+      <w:r>
+        <w:rPr>
+          <w:rFonts w:ascii="Times New Roman" w:hAnsi="Times New Roman" w:cs="Times New Roman"/>
+          <w:sz w:val="24"/>
+          <w:szCs w:val="24"/>
+        </w:rPr>
+        <w:t xml:space="preserve"> = z; </w:t>
+      </w:r>
+    </w:p>
+    <w:p>
+      <w:pPr>
+        <w:rPr>
+          <w:rFonts w:ascii="Times New Roman" w:hAnsi="Times New Roman" w:cs="Times New Roman"/>
+          <w:sz w:val="24"/>
+          <w:szCs w:val="24"/>
+        </w:rPr>
+      </w:pPr>
+      <w:r>
+        <w:rPr>
+          <w:rFonts w:ascii="Times New Roman" w:hAnsi="Times New Roman" w:cs="Times New Roman"/>
+          <w:sz w:val="24"/>
+          <w:szCs w:val="24"/>
+        </w:rPr>
+        <w:t xml:space="preserve">6. </w:t>
+      </w:r>
+      <w:proofErr w:type="spellStart"/>
+      <w:r>
+        <w:rPr>
+          <w:rFonts w:ascii="Times New Roman" w:hAnsi="Times New Roman" w:cs="Times New Roman"/>
+          <w:sz w:val="24"/>
+          <w:szCs w:val="24"/>
+        </w:rPr>
+        <w:t>Repermute</w:t>
+      </w:r>
+      <w:proofErr w:type="spellEnd"/>
+      <w:r>
+        <w:rPr>
+          <w:rFonts w:ascii="Times New Roman" w:hAnsi="Times New Roman" w:cs="Times New Roman"/>
+          <w:sz w:val="24"/>
+          <w:szCs w:val="24"/>
+        </w:rPr>
+        <w:t xml:space="preserve"> the vector yr according to .</w:t>
+      </w:r>
+      <w:proofErr w:type="spellStart"/>
+      <w:r>
+        <w:rPr>
+          <w:rFonts w:ascii="Times New Roman" w:hAnsi="Times New Roman" w:cs="Times New Roman"/>
+          <w:sz w:val="24"/>
+          <w:szCs w:val="24"/>
+        </w:rPr>
+        <w:t>qr</w:t>
+      </w:r>
+      <w:proofErr w:type="spellEnd"/>
+      <w:r>
+        <w:rPr>
+          <w:rFonts w:ascii="Times New Roman" w:hAnsi="Times New Roman" w:cs="Times New Roman"/>
+          <w:sz w:val="24"/>
+          <w:szCs w:val="24"/>
+        </w:rPr>
+        <w:t>= (1~ ® P2</w:t>
+      </w:r>
+      <w:proofErr w:type="gramStart"/>
+      <w:r>
+        <w:rPr>
+          <w:rFonts w:ascii="Times New Roman" w:hAnsi="Times New Roman" w:cs="Times New Roman"/>
+          <w:sz w:val="24"/>
+          <w:szCs w:val="24"/>
+        </w:rPr>
+        <w:t>)y7</w:t>
+      </w:r>
+      <w:proofErr w:type="gramEnd"/>
+      <w:r>
+        <w:rPr>
+          <w:rFonts w:ascii="Times New Roman" w:hAnsi="Times New Roman" w:cs="Times New Roman"/>
+          <w:sz w:val="24"/>
+          <w:szCs w:val="24"/>
+        </w:rPr>
+        <w:t xml:space="preserve">; </w:t>
       </w:r>
     </w:p>
     <w:p>
@@ -628,66 +1051,194 @@
           <w:szCs w:val="24"/>
         </w:rPr>
         <w:lastRenderedPageBreak/>
-        <w:t xml:space="preserve">7. Compute the vector dr according to d7.--(I~ ® A),qT.; </w:t>
-      </w:r>
-    </w:p>
-    <w:p>
-      <w:pPr>
-        <w:rPr>
-          <w:rFonts w:ascii="Times New Roman" w:hAnsi="Times New Roman" w:cs="Times New Roman"/>
-          <w:sz w:val="24"/>
-          <w:szCs w:val="24"/>
-        </w:rPr>
-      </w:pPr>
-      <w:r>
-        <w:rPr>
-          <w:rFonts w:ascii="Times New Roman" w:hAnsi="Times New Roman" w:cs="Times New Roman"/>
-          <w:sz w:val="24"/>
-          <w:szCs w:val="24"/>
-        </w:rPr>
-        <w:t>8. Form the vector d from the vector dr, i.e., perform a m</w:t>
-      </w:r>
-      <w:r>
-        <w:rPr>
-          <w:rFonts w:ascii="Times New Roman" w:hAnsi="Times New Roman" w:cs="Times New Roman"/>
-          <w:sz w:val="24"/>
-          <w:szCs w:val="24"/>
-        </w:rPr>
-        <w:t xml:space="preserve">atrix transpose operation on DT; </w:t>
-      </w:r>
-    </w:p>
-    <w:p>
-      <w:pPr>
-        <w:rPr>
-          <w:rFonts w:ascii="Times New Roman" w:hAnsi="Times New Roman" w:cs="Times New Roman"/>
-          <w:sz w:val="24"/>
-          <w:szCs w:val="24"/>
-        </w:rPr>
-      </w:pPr>
-      <w:r>
-        <w:rPr>
-          <w:rFonts w:ascii="Times New Roman" w:hAnsi="Times New Roman" w:cs="Times New Roman"/>
-          <w:sz w:val="24"/>
-          <w:szCs w:val="24"/>
-        </w:rPr>
-        <w:t xml:space="preserve">9. Repermute the vector d according to f = (13 ® Pj )d; </w:t>
-      </w:r>
-    </w:p>
-    <w:p>
-      <w:pPr>
-        <w:rPr>
-          <w:rFonts w:ascii="Times New Roman" w:hAnsi="Times New Roman" w:cs="Times New Roman"/>
-          <w:sz w:val="24"/>
-          <w:szCs w:val="24"/>
-        </w:rPr>
-      </w:pPr>
-      <w:r>
-        <w:rPr>
-          <w:rFonts w:ascii="Times New Roman" w:hAnsi="Times New Roman" w:cs="Times New Roman"/>
-          <w:sz w:val="24"/>
-          <w:szCs w:val="24"/>
-        </w:rPr>
-        <w:t>10. Compute the residual vector r according to r = t - (13 ® B)f.</w:t>
+        <w:t xml:space="preserve">7. Compute the vector </w:t>
+      </w:r>
+      <w:proofErr w:type="spellStart"/>
+      <w:r>
+        <w:rPr>
+          <w:rFonts w:ascii="Times New Roman" w:hAnsi="Times New Roman" w:cs="Times New Roman"/>
+          <w:sz w:val="24"/>
+          <w:szCs w:val="24"/>
+        </w:rPr>
+        <w:t>dr</w:t>
+      </w:r>
+      <w:proofErr w:type="spellEnd"/>
+      <w:r>
+        <w:rPr>
+          <w:rFonts w:ascii="Times New Roman" w:hAnsi="Times New Roman" w:cs="Times New Roman"/>
+          <w:sz w:val="24"/>
+          <w:szCs w:val="24"/>
+        </w:rPr>
+        <w:t xml:space="preserve"> according to d7.--(I~ ® A)</w:t>
+      </w:r>
+      <w:proofErr w:type="gramStart"/>
+      <w:r>
+        <w:rPr>
+          <w:rFonts w:ascii="Times New Roman" w:hAnsi="Times New Roman" w:cs="Times New Roman"/>
+          <w:sz w:val="24"/>
+          <w:szCs w:val="24"/>
+        </w:rPr>
+        <w:t>,</w:t>
+      </w:r>
+      <w:proofErr w:type="spellStart"/>
+      <w:r>
+        <w:rPr>
+          <w:rFonts w:ascii="Times New Roman" w:hAnsi="Times New Roman" w:cs="Times New Roman"/>
+          <w:sz w:val="24"/>
+          <w:szCs w:val="24"/>
+        </w:rPr>
+        <w:t>qT</w:t>
+      </w:r>
+      <w:proofErr w:type="gramEnd"/>
+      <w:r>
+        <w:rPr>
+          <w:rFonts w:ascii="Times New Roman" w:hAnsi="Times New Roman" w:cs="Times New Roman"/>
+          <w:sz w:val="24"/>
+          <w:szCs w:val="24"/>
+        </w:rPr>
+        <w:t>.</w:t>
+      </w:r>
+      <w:proofErr w:type="spellEnd"/>
+      <w:r>
+        <w:rPr>
+          <w:rFonts w:ascii="Times New Roman" w:hAnsi="Times New Roman" w:cs="Times New Roman"/>
+          <w:sz w:val="24"/>
+          <w:szCs w:val="24"/>
+        </w:rPr>
+        <w:t xml:space="preserve">; </w:t>
+      </w:r>
+    </w:p>
+    <w:p>
+      <w:pPr>
+        <w:rPr>
+          <w:rFonts w:ascii="Times New Roman" w:hAnsi="Times New Roman" w:cs="Times New Roman"/>
+          <w:sz w:val="24"/>
+          <w:szCs w:val="24"/>
+        </w:rPr>
+      </w:pPr>
+      <w:r>
+        <w:rPr>
+          <w:rFonts w:ascii="Times New Roman" w:hAnsi="Times New Roman" w:cs="Times New Roman"/>
+          <w:sz w:val="24"/>
+          <w:szCs w:val="24"/>
+        </w:rPr>
+        <w:t xml:space="preserve">8. Form the vector d from the vector </w:t>
+      </w:r>
+      <w:proofErr w:type="spellStart"/>
+      <w:r>
+        <w:rPr>
+          <w:rFonts w:ascii="Times New Roman" w:hAnsi="Times New Roman" w:cs="Times New Roman"/>
+          <w:sz w:val="24"/>
+          <w:szCs w:val="24"/>
+        </w:rPr>
+        <w:t>dr</w:t>
+      </w:r>
+      <w:proofErr w:type="spellEnd"/>
+      <w:r>
+        <w:rPr>
+          <w:rFonts w:ascii="Times New Roman" w:hAnsi="Times New Roman" w:cs="Times New Roman"/>
+          <w:sz w:val="24"/>
+          <w:szCs w:val="24"/>
+        </w:rPr>
+        <w:t xml:space="preserve">, i.e., perform a matrix transpose operation on DT; </w:t>
+      </w:r>
+    </w:p>
+    <w:p>
+      <w:pPr>
+        <w:rPr>
+          <w:rFonts w:ascii="Times New Roman" w:hAnsi="Times New Roman" w:cs="Times New Roman"/>
+          <w:sz w:val="24"/>
+          <w:szCs w:val="24"/>
+        </w:rPr>
+      </w:pPr>
+      <w:r>
+        <w:rPr>
+          <w:rFonts w:ascii="Times New Roman" w:hAnsi="Times New Roman" w:cs="Times New Roman"/>
+          <w:sz w:val="24"/>
+          <w:szCs w:val="24"/>
+        </w:rPr>
+        <w:t xml:space="preserve">9. </w:t>
+      </w:r>
+      <w:proofErr w:type="spellStart"/>
+      <w:r>
+        <w:rPr>
+          <w:rFonts w:ascii="Times New Roman" w:hAnsi="Times New Roman" w:cs="Times New Roman"/>
+          <w:sz w:val="24"/>
+          <w:szCs w:val="24"/>
+        </w:rPr>
+        <w:t>Repermute</w:t>
+      </w:r>
+      <w:proofErr w:type="spellEnd"/>
+      <w:r>
+        <w:rPr>
+          <w:rFonts w:ascii="Times New Roman" w:hAnsi="Times New Roman" w:cs="Times New Roman"/>
+          <w:sz w:val="24"/>
+          <w:szCs w:val="24"/>
+        </w:rPr>
+        <w:t xml:space="preserve"> the vector d according to f = (13 ® </w:t>
+      </w:r>
+      <w:proofErr w:type="spellStart"/>
+      <w:proofErr w:type="gramStart"/>
+      <w:r>
+        <w:rPr>
+          <w:rFonts w:ascii="Times New Roman" w:hAnsi="Times New Roman" w:cs="Times New Roman"/>
+          <w:sz w:val="24"/>
+          <w:szCs w:val="24"/>
+        </w:rPr>
+        <w:t>Pj</w:t>
+      </w:r>
+      <w:proofErr w:type="spellEnd"/>
+      <w:r>
+        <w:rPr>
+          <w:rFonts w:ascii="Times New Roman" w:hAnsi="Times New Roman" w:cs="Times New Roman"/>
+          <w:sz w:val="24"/>
+          <w:szCs w:val="24"/>
+        </w:rPr>
+        <w:t xml:space="preserve"> )d</w:t>
+      </w:r>
+      <w:proofErr w:type="gramEnd"/>
+      <w:r>
+        <w:rPr>
+          <w:rFonts w:ascii="Times New Roman" w:hAnsi="Times New Roman" w:cs="Times New Roman"/>
+          <w:sz w:val="24"/>
+          <w:szCs w:val="24"/>
+        </w:rPr>
+        <w:t xml:space="preserve">; </w:t>
+      </w:r>
+    </w:p>
+    <w:p>
+      <w:pPr>
+        <w:rPr>
+          <w:rFonts w:ascii="Times New Roman" w:hAnsi="Times New Roman" w:cs="Times New Roman"/>
+          <w:sz w:val="24"/>
+          <w:szCs w:val="24"/>
+        </w:rPr>
+      </w:pPr>
+      <w:r>
+        <w:rPr>
+          <w:rFonts w:ascii="Times New Roman" w:hAnsi="Times New Roman" w:cs="Times New Roman"/>
+          <w:sz w:val="24"/>
+          <w:szCs w:val="24"/>
+        </w:rPr>
+        <w:t>10. Compute the residual vector r according to r = t - (13 ® B</w:t>
+      </w:r>
+      <w:proofErr w:type="gramStart"/>
+      <w:r>
+        <w:rPr>
+          <w:rFonts w:ascii="Times New Roman" w:hAnsi="Times New Roman" w:cs="Times New Roman"/>
+          <w:sz w:val="24"/>
+          <w:szCs w:val="24"/>
+        </w:rPr>
+        <w:t>)f</w:t>
+      </w:r>
+      <w:proofErr w:type="gramEnd"/>
+      <w:r>
+        <w:rPr>
+          <w:rFonts w:ascii="Times New Roman" w:hAnsi="Times New Roman" w:cs="Times New Roman"/>
+          <w:sz w:val="24"/>
+          <w:szCs w:val="24"/>
+        </w:rPr>
+        <w:t>.</w:t>
       </w:r>
     </w:p>
     <w:p>
@@ -788,8 +1339,18 @@
           <w:sz w:val="28"/>
           <w:szCs w:val="28"/>
         </w:rPr>
-        <w:t>FIG: TSQR MapReduce</w:t>
-      </w:r>
+        <w:t xml:space="preserve">FIG: TSQR </w:t>
+      </w:r>
+      <w:proofErr w:type="spellStart"/>
+      <w:r>
+        <w:rPr>
+          <w:rFonts w:ascii="Times New Roman" w:hAnsi="Times New Roman" w:cs="Times New Roman"/>
+          <w:sz w:val="28"/>
+          <w:szCs w:val="28"/>
+        </w:rPr>
+        <w:t>MapReduce</w:t>
+      </w:r>
+      <w:proofErr w:type="spellEnd"/>
     </w:p>
     <w:p>
       <w:pPr>
@@ -819,6 +1380,7 @@
           <w:u w:val="single"/>
         </w:rPr>
       </w:pPr>
+      <w:proofErr w:type="spellStart"/>
       <w:r>
         <w:rPr>
           <w:rFonts w:ascii="Times New Roman" w:hAnsi="Times New Roman" w:cs="Times New Roman"/>
@@ -827,7 +1389,18 @@
           <w:szCs w:val="28"/>
           <w:u w:val="single"/>
         </w:rPr>
-        <w:t>Psedo Code Snippet</w:t>
+        <w:t>Psedo</w:t>
+      </w:r>
+      <w:proofErr w:type="spellEnd"/>
+      <w:r>
+        <w:rPr>
+          <w:rFonts w:ascii="Times New Roman" w:hAnsi="Times New Roman" w:cs="Times New Roman"/>
+          <w:b/>
+          <w:sz w:val="36"/>
+          <w:szCs w:val="28"/>
+          <w:u w:val="single"/>
+        </w:rPr>
+        <w:t xml:space="preserve"> Code Snippet</w:t>
       </w:r>
     </w:p>
     <w:p>
@@ -1071,6 +1644,78 @@
           <w:szCs w:val="28"/>
         </w:rPr>
       </w:pPr>
+      <w:r>
+        <w:rPr>
+          <w:rFonts w:ascii="Times New Roman" w:hAnsi="Times New Roman" w:cs="Times New Roman"/>
+          <w:b/>
+          <w:sz w:val="28"/>
+          <w:szCs w:val="28"/>
+        </w:rPr>
+        <w:t>Output</w:t>
+      </w:r>
+    </w:p>
+    <w:p>
+      <w:pPr>
+        <w:rPr>
+          <w:rFonts w:ascii="Times New Roman" w:hAnsi="Times New Roman" w:cs="Times New Roman"/>
+          <w:b/>
+          <w:sz w:val="28"/>
+          <w:szCs w:val="28"/>
+        </w:rPr>
+      </w:pPr>
+      <w:r>
+        <w:rPr>
+          <w:rFonts w:ascii="Times New Roman" w:hAnsi="Times New Roman" w:cs="Times New Roman"/>
+          <w:b/>
+          <w:sz w:val="28"/>
+          <w:szCs w:val="28"/>
+        </w:rPr>
+        <w:drawing>
+          <wp:inline distT="0" distB="0" distL="0" distR="0">
+            <wp:extent cx="3958831" cy="1372987"/>
+            <wp:effectExtent l="19050" t="0" r="3569" b="0"/>
+            <wp:docPr id="3" name="Picture 4"/>
+            <wp:cNvGraphicFramePr>
+              <a:graphicFrameLocks xmlns:a="http://schemas.openxmlformats.org/drawingml/2006/main" noChangeAspect="1"/>
+            </wp:cNvGraphicFramePr>
+            <a:graphic xmlns:a="http://schemas.openxmlformats.org/drawingml/2006/main">
+              <a:graphicData uri="http://schemas.openxmlformats.org/drawingml/2006/picture">
+                <pic:pic xmlns:pic="http://schemas.openxmlformats.org/drawingml/2006/picture">
+                  <pic:nvPicPr>
+                    <pic:cNvPr id="0" name="Picture 4"/>
+                    <pic:cNvPicPr>
+                      <a:picLocks noChangeAspect="1" noChangeArrowheads="1"/>
+                    </pic:cNvPicPr>
+                  </pic:nvPicPr>
+                  <pic:blipFill>
+                    <a:blip r:embed="rId8"/>
+                    <a:srcRect/>
+                    <a:stretch>
+                      <a:fillRect/>
+                    </a:stretch>
+                  </pic:blipFill>
+                  <pic:spPr bwMode="auto">
+                    <a:xfrm>
+                      <a:off x="0" y="0"/>
+                      <a:ext cx="3959641" cy="1373268"/>
+                    </a:xfrm>
+                    <a:prstGeom prst="rect">
+                      <a:avLst/>
+                    </a:prstGeom>
+                    <a:noFill/>
+                    <a:ln w="9525">
+                      <a:noFill/>
+                      <a:miter lim="800000"/>
+                      <a:headEnd/>
+                      <a:tailEnd/>
+                    </a:ln>
+                  </pic:spPr>
+                </pic:pic>
+              </a:graphicData>
+            </a:graphic>
+          </wp:inline>
+        </w:drawing>
+      </w:r>
     </w:p>
     <w:p>
       <w:pPr>

</xml_diff>